<commit_message>
feat: documento de pruebas y ejemplo de reportes
</commit_message>
<xml_diff>
--- a/Desarrollo/1. SGIVF/Pruebas/SGIVF_DCP.docx
+++ b/Desarrollo/1. SGIVF/Pruebas/SGIVF_DCP.docx
@@ -1,10 +1,10 @@
 
 <file path=word/document.xml><?xml version="1.0" encoding="utf-8"?>
-<w:document xmlns:wpc="http://schemas.microsoft.com/office/word/2010/wordprocessingCanvas" xmlns:cx="http://schemas.microsoft.com/office/drawing/2014/chartex" xmlns:cx1="http://schemas.microsoft.com/office/drawing/2015/9/8/chartex" xmlns:mc="http://schemas.openxmlformats.org/markup-compatibility/2006" xmlns:o="urn:schemas-microsoft-com:office:office" xmlns:r="http://schemas.openxmlformats.org/officeDocument/2006/relationships" xmlns:m="http://schemas.openxmlformats.org/officeDocument/2006/math" xmlns:v="urn:schemas-microsoft-com:vml" xmlns:wp14="http://schemas.microsoft.com/office/word/2010/wordprocessingDrawing" xmlns:wp="http://schemas.openxmlformats.org/drawingml/2006/wordprocessingDrawing" xmlns:w10="urn:schemas-microsoft-com:office:word" xmlns:w="http://schemas.openxmlformats.org/wordprocessingml/2006/main" xmlns:w14="http://schemas.microsoft.com/office/word/2010/wordml" xmlns:w15="http://schemas.microsoft.com/office/word/2012/wordml" xmlns:w16se="http://schemas.microsoft.com/office/word/2015/wordml/symex" xmlns:wpg="http://schemas.microsoft.com/office/word/2010/wordprocessingGroup" xmlns:wpi="http://schemas.microsoft.com/office/word/2010/wordprocessingInk" xmlns:wne="http://schemas.microsoft.com/office/word/2006/wordml" xmlns:wps="http://schemas.microsoft.com/office/word/2010/wordprocessingShape" mc:Ignorable="w14 w15 w16se wp14">
+<w:document xmlns:wpc="http://schemas.microsoft.com/office/word/2010/wordprocessingCanvas" xmlns:mc="http://schemas.openxmlformats.org/markup-compatibility/2006" xmlns:o="urn:schemas-microsoft-com:office:office" xmlns:r="http://schemas.openxmlformats.org/officeDocument/2006/relationships" xmlns:m="http://schemas.openxmlformats.org/officeDocument/2006/math" xmlns:v="urn:schemas-microsoft-com:vml" xmlns:wp14="http://schemas.microsoft.com/office/word/2010/wordprocessingDrawing" xmlns:wp="http://schemas.openxmlformats.org/drawingml/2006/wordprocessingDrawing" xmlns:w10="urn:schemas-microsoft-com:office:word" xmlns:w="http://schemas.openxmlformats.org/wordprocessingml/2006/main" xmlns:w14="http://schemas.microsoft.com/office/word/2010/wordml" xmlns:w15="http://schemas.microsoft.com/office/word/2012/wordml" xmlns:wpg="http://schemas.microsoft.com/office/word/2010/wordprocessingGroup" xmlns:wpi="http://schemas.microsoft.com/office/word/2010/wordprocessingInk" xmlns:wne="http://schemas.microsoft.com/office/word/2006/wordml" xmlns:wps="http://schemas.microsoft.com/office/word/2010/wordprocessingShape" mc:Ignorable="w14 w15 wp14">
   <w:body>
     <w:p>
       <w:pPr>
-        <w:pStyle w:val="Ttulo"/>
+        <w:pStyle w:val="Puesto"/>
         <w:rPr>
           <w:sz w:val="72"/>
           <w:szCs w:val="72"/>
@@ -302,8 +302,8 @@
       <w:pPr>
         <w:pStyle w:val="InfoBlue"/>
         <w:sectPr>
-          <w:headerReference w:type="default" r:id="rId7"/>
-          <w:footerReference w:type="even" r:id="rId8"/>
+          <w:headerReference w:type="default" r:id="rId8"/>
+          <w:footerReference w:type="even" r:id="rId9"/>
           <w:pgSz w:w="12240" w:h="15840" w:code="1"/>
           <w:pgMar w:top="1440" w:right="1440" w:bottom="1440" w:left="1440" w:header="720" w:footer="720" w:gutter="0"/>
           <w:cols w:space="720"/>
@@ -314,7 +314,7 @@
         <w:rPr>
           <w:rFonts w:asciiTheme="minorHAnsi" w:hAnsiTheme="minorHAnsi" w:cstheme="minorHAnsi"/>
           <w:noProof/>
-          <w:lang w:val="es-MX" w:eastAsia="es-MX"/>
+          <w:lang w:val="es-PE" w:eastAsia="es-PE"/>
         </w:rPr>
         <w:drawing>
           <wp:anchor distT="0" distB="8890" distL="114300" distR="121920" simplePos="0" relativeHeight="251659264" behindDoc="1" locked="0" layoutInCell="1" allowOverlap="1" wp14:anchorId="6833562F" wp14:editId="147E3B58">
@@ -342,7 +342,7 @@
                     </pic:cNvPicPr>
                   </pic:nvPicPr>
                   <pic:blipFill>
-                    <a:blip r:embed="rId9"/>
+                    <a:blip r:embed="rId10"/>
                     <a:stretch>
                       <a:fillRect/>
                     </a:stretch>
@@ -371,7 +371,7 @@
     </w:p>
     <w:p>
       <w:pPr>
-        <w:pStyle w:val="Ttulo"/>
+        <w:pStyle w:val="Puesto"/>
       </w:pPr>
       <w:r>
         <w:lastRenderedPageBreak/>
@@ -507,10 +507,9 @@
             <w:tcW w:w="2304" w:type="dxa"/>
           </w:tcPr>
           <w:p>
-            <w:pPr>
-              <w:pStyle w:val="Tabletext"/>
-              <w:jc w:val="center"/>
-            </w:pPr>
+            <w:r>
+              <w:t>&lt;20/noviembre/2018&gt;</w:t>
+            </w:r>
           </w:p>
         </w:tc>
         <w:tc>
@@ -522,52 +521,9 @@
               <w:pStyle w:val="Tabletext"/>
               <w:jc w:val="center"/>
             </w:pPr>
-          </w:p>
-        </w:tc>
-        <w:tc>
-          <w:tcPr>
-            <w:tcW w:w="3744" w:type="dxa"/>
-          </w:tcPr>
-          <w:p>
-            <w:pPr>
-              <w:pStyle w:val="Tabletext"/>
-              <w:jc w:val="center"/>
-            </w:pPr>
-          </w:p>
-        </w:tc>
-        <w:tc>
-          <w:tcPr>
-            <w:tcW w:w="2304" w:type="dxa"/>
-          </w:tcPr>
-          <w:p>
-            <w:pPr>
-              <w:pStyle w:val="Tabletext"/>
-              <w:jc w:val="center"/>
-            </w:pPr>
-          </w:p>
-        </w:tc>
-      </w:tr>
-      <w:tr>
-        <w:tc>
-          <w:tcPr>
-            <w:tcW w:w="2304" w:type="dxa"/>
-          </w:tcPr>
-          <w:p>
-            <w:pPr>
-              <w:pStyle w:val="Tabletext"/>
-              <w:jc w:val="center"/>
-            </w:pPr>
-          </w:p>
-        </w:tc>
-        <w:tc>
-          <w:tcPr>
-            <w:tcW w:w="1152" w:type="dxa"/>
-          </w:tcPr>
-          <w:p>
-            <w:pPr>
-              <w:pStyle w:val="Tabletext"/>
-              <w:jc w:val="center"/>
-            </w:pPr>
+            <w:r>
+              <w:t>&lt;1.0&gt;</w:t>
+            </w:r>
           </w:p>
         </w:tc>
         <w:tc>
@@ -657,6 +613,885 @@
       </w:r>
     </w:p>
     <w:p/>
+    <w:sdt>
+      <w:sdtPr>
+        <w:rPr>
+          <w:lang w:val="es-ES"/>
+        </w:rPr>
+        <w:id w:val="-489087804"/>
+        <w:docPartObj>
+          <w:docPartGallery w:val="Table of Contents"/>
+          <w:docPartUnique/>
+        </w:docPartObj>
+      </w:sdtPr>
+      <w:sdtEndPr>
+        <w:rPr>
+          <w:rFonts w:ascii="Times New Roman" w:eastAsia="Times New Roman" w:hAnsi="Times New Roman" w:cs="Times New Roman"/>
+          <w:b/>
+          <w:bCs/>
+          <w:color w:val="auto"/>
+          <w:sz w:val="20"/>
+          <w:szCs w:val="20"/>
+          <w:lang w:eastAsia="en-US"/>
+        </w:rPr>
+      </w:sdtEndPr>
+      <w:sdtContent>
+        <w:p>
+          <w:pPr>
+            <w:pStyle w:val="TtulodeTDC"/>
+          </w:pPr>
+        </w:p>
+        <w:p>
+          <w:pPr>
+            <w:pStyle w:val="TDC1"/>
+            <w:tabs>
+              <w:tab w:val="left" w:pos="432"/>
+            </w:tabs>
+            <w:rPr>
+              <w:rFonts w:asciiTheme="minorHAnsi" w:eastAsiaTheme="minorEastAsia" w:hAnsiTheme="minorHAnsi" w:cstheme="minorBidi"/>
+              <w:noProof/>
+              <w:sz w:val="22"/>
+              <w:szCs w:val="22"/>
+              <w:lang w:val="es-PE" w:eastAsia="es-PE"/>
+            </w:rPr>
+          </w:pPr>
+          <w:r>
+            <w:fldChar w:fldCharType="begin"/>
+          </w:r>
+          <w:r>
+            <w:instrText xml:space="preserve"> TOC \o "1-3" \h \z \u </w:instrText>
+          </w:r>
+          <w:r>
+            <w:fldChar w:fldCharType="separate"/>
+          </w:r>
+          <w:hyperlink w:anchor="_Toc530509074" w:history="1">
+            <w:r>
+              <w:rPr>
+                <w:rStyle w:val="Hipervnculo"/>
+                <w:noProof/>
+                <w:lang w:val="es-ES"/>
+              </w:rPr>
+              <w:t>1.</w:t>
+            </w:r>
+            <w:r>
+              <w:rPr>
+                <w:rFonts w:asciiTheme="minorHAnsi" w:eastAsiaTheme="minorEastAsia" w:hAnsiTheme="minorHAnsi" w:cstheme="minorBidi"/>
+                <w:noProof/>
+                <w:sz w:val="22"/>
+                <w:szCs w:val="22"/>
+                <w:lang w:val="es-PE" w:eastAsia="es-PE"/>
+              </w:rPr>
+              <w:tab/>
+            </w:r>
+            <w:r>
+              <w:rPr>
+                <w:rStyle w:val="Hipervnculo"/>
+                <w:rFonts w:cs="Arial"/>
+                <w:noProof/>
+                <w:lang w:val="es-ES"/>
+              </w:rPr>
+              <w:t>OBJETIVO</w:t>
+            </w:r>
+            <w:r>
+              <w:rPr>
+                <w:noProof/>
+                <w:webHidden/>
+              </w:rPr>
+              <w:tab/>
+            </w:r>
+            <w:r>
+              <w:rPr>
+                <w:noProof/>
+                <w:webHidden/>
+              </w:rPr>
+              <w:fldChar w:fldCharType="begin"/>
+            </w:r>
+            <w:r>
+              <w:rPr>
+                <w:noProof/>
+                <w:webHidden/>
+              </w:rPr>
+              <w:instrText xml:space="preserve"> PAGEREF _Toc530509074 \h </w:instrText>
+            </w:r>
+            <w:r>
+              <w:rPr>
+                <w:noProof/>
+                <w:webHidden/>
+              </w:rPr>
+            </w:r>
+            <w:r>
+              <w:rPr>
+                <w:noProof/>
+                <w:webHidden/>
+              </w:rPr>
+              <w:fldChar w:fldCharType="separate"/>
+            </w:r>
+            <w:r>
+              <w:rPr>
+                <w:noProof/>
+                <w:webHidden/>
+              </w:rPr>
+              <w:t>4</w:t>
+            </w:r>
+            <w:r>
+              <w:rPr>
+                <w:noProof/>
+                <w:webHidden/>
+              </w:rPr>
+              <w:fldChar w:fldCharType="end"/>
+            </w:r>
+          </w:hyperlink>
+        </w:p>
+        <w:p>
+          <w:pPr>
+            <w:pStyle w:val="TDC1"/>
+            <w:tabs>
+              <w:tab w:val="left" w:pos="432"/>
+            </w:tabs>
+            <w:rPr>
+              <w:rFonts w:asciiTheme="minorHAnsi" w:eastAsiaTheme="minorEastAsia" w:hAnsiTheme="minorHAnsi" w:cstheme="minorBidi"/>
+              <w:noProof/>
+              <w:sz w:val="22"/>
+              <w:szCs w:val="22"/>
+              <w:lang w:val="es-PE" w:eastAsia="es-PE"/>
+            </w:rPr>
+          </w:pPr>
+          <w:hyperlink w:anchor="_Toc530509075" w:history="1">
+            <w:r>
+              <w:rPr>
+                <w:rStyle w:val="Hipervnculo"/>
+                <w:noProof/>
+                <w:lang w:val="es-ES"/>
+              </w:rPr>
+              <w:t>2.</w:t>
+            </w:r>
+            <w:r>
+              <w:rPr>
+                <w:rFonts w:asciiTheme="minorHAnsi" w:eastAsiaTheme="minorEastAsia" w:hAnsiTheme="minorHAnsi" w:cstheme="minorBidi"/>
+                <w:noProof/>
+                <w:sz w:val="22"/>
+                <w:szCs w:val="22"/>
+                <w:lang w:val="es-PE" w:eastAsia="es-PE"/>
+              </w:rPr>
+              <w:tab/>
+            </w:r>
+            <w:r>
+              <w:rPr>
+                <w:rStyle w:val="Hipervnculo"/>
+                <w:noProof/>
+                <w:lang w:val="es-ES"/>
+              </w:rPr>
+              <w:t>CONT</w:t>
+            </w:r>
+            <w:bookmarkStart w:id="0" w:name="_GoBack"/>
+            <w:bookmarkEnd w:id="0"/>
+            <w:r>
+              <w:rPr>
+                <w:rStyle w:val="Hipervnculo"/>
+                <w:noProof/>
+                <w:lang w:val="es-ES"/>
+              </w:rPr>
+              <w:t>ORNO</w:t>
+            </w:r>
+            <w:r>
+              <w:rPr>
+                <w:noProof/>
+                <w:webHidden/>
+              </w:rPr>
+              <w:tab/>
+            </w:r>
+            <w:r>
+              <w:rPr>
+                <w:noProof/>
+                <w:webHidden/>
+              </w:rPr>
+              <w:fldChar w:fldCharType="begin"/>
+            </w:r>
+            <w:r>
+              <w:rPr>
+                <w:noProof/>
+                <w:webHidden/>
+              </w:rPr>
+              <w:instrText xml:space="preserve"> PAGEREF _Toc530509075 \h </w:instrText>
+            </w:r>
+            <w:r>
+              <w:rPr>
+                <w:noProof/>
+                <w:webHidden/>
+              </w:rPr>
+            </w:r>
+            <w:r>
+              <w:rPr>
+                <w:noProof/>
+                <w:webHidden/>
+              </w:rPr>
+              <w:fldChar w:fldCharType="separate"/>
+            </w:r>
+            <w:r>
+              <w:rPr>
+                <w:noProof/>
+                <w:webHidden/>
+              </w:rPr>
+              <w:t>4</w:t>
+            </w:r>
+            <w:r>
+              <w:rPr>
+                <w:noProof/>
+                <w:webHidden/>
+              </w:rPr>
+              <w:fldChar w:fldCharType="end"/>
+            </w:r>
+          </w:hyperlink>
+        </w:p>
+        <w:p>
+          <w:pPr>
+            <w:pStyle w:val="TDC2"/>
+            <w:tabs>
+              <w:tab w:val="left" w:pos="1100"/>
+            </w:tabs>
+            <w:rPr>
+              <w:rFonts w:asciiTheme="minorHAnsi" w:eastAsiaTheme="minorEastAsia" w:hAnsiTheme="minorHAnsi" w:cstheme="minorBidi"/>
+              <w:noProof/>
+              <w:sz w:val="22"/>
+              <w:szCs w:val="22"/>
+              <w:lang w:val="es-PE" w:eastAsia="es-PE"/>
+            </w:rPr>
+          </w:pPr>
+          <w:hyperlink w:anchor="_Toc530509076" w:history="1">
+            <w:r>
+              <w:rPr>
+                <w:rStyle w:val="Hipervnculo"/>
+                <w:noProof/>
+                <w:lang w:val="es-ES"/>
+              </w:rPr>
+              <w:t>2.1</w:t>
+            </w:r>
+            <w:r>
+              <w:rPr>
+                <w:rFonts w:asciiTheme="minorHAnsi" w:eastAsiaTheme="minorEastAsia" w:hAnsiTheme="minorHAnsi" w:cstheme="minorBidi"/>
+                <w:noProof/>
+                <w:sz w:val="22"/>
+                <w:szCs w:val="22"/>
+                <w:lang w:val="es-PE" w:eastAsia="es-PE"/>
+              </w:rPr>
+              <w:tab/>
+            </w:r>
+            <w:r>
+              <w:rPr>
+                <w:rStyle w:val="Hipervnculo"/>
+                <w:noProof/>
+                <w:lang w:val="es-ES"/>
+              </w:rPr>
+              <w:t>IDENTIFICADOR DE LA ESPECIFICACIÓN DE CASO DE PRUEBA</w:t>
+            </w:r>
+            <w:r>
+              <w:rPr>
+                <w:noProof/>
+                <w:webHidden/>
+              </w:rPr>
+              <w:tab/>
+            </w:r>
+            <w:r>
+              <w:rPr>
+                <w:noProof/>
+                <w:webHidden/>
+              </w:rPr>
+              <w:fldChar w:fldCharType="begin"/>
+            </w:r>
+            <w:r>
+              <w:rPr>
+                <w:noProof/>
+                <w:webHidden/>
+              </w:rPr>
+              <w:instrText xml:space="preserve"> PAGEREF _Toc530509076 \h </w:instrText>
+            </w:r>
+            <w:r>
+              <w:rPr>
+                <w:noProof/>
+                <w:webHidden/>
+              </w:rPr>
+            </w:r>
+            <w:r>
+              <w:rPr>
+                <w:noProof/>
+                <w:webHidden/>
+              </w:rPr>
+              <w:fldChar w:fldCharType="separate"/>
+            </w:r>
+            <w:r>
+              <w:rPr>
+                <w:noProof/>
+                <w:webHidden/>
+              </w:rPr>
+              <w:t>4</w:t>
+            </w:r>
+            <w:r>
+              <w:rPr>
+                <w:noProof/>
+                <w:webHidden/>
+              </w:rPr>
+              <w:fldChar w:fldCharType="end"/>
+            </w:r>
+          </w:hyperlink>
+        </w:p>
+        <w:p>
+          <w:pPr>
+            <w:pStyle w:val="TDC2"/>
+            <w:tabs>
+              <w:tab w:val="left" w:pos="1100"/>
+            </w:tabs>
+            <w:rPr>
+              <w:rFonts w:asciiTheme="minorHAnsi" w:eastAsiaTheme="minorEastAsia" w:hAnsiTheme="minorHAnsi" w:cstheme="minorBidi"/>
+              <w:noProof/>
+              <w:sz w:val="22"/>
+              <w:szCs w:val="22"/>
+              <w:lang w:val="es-PE" w:eastAsia="es-PE"/>
+            </w:rPr>
+          </w:pPr>
+          <w:hyperlink w:anchor="_Toc530509077" w:history="1">
+            <w:r>
+              <w:rPr>
+                <w:rStyle w:val="Hipervnculo"/>
+                <w:noProof/>
+                <w:lang w:val="es-ES"/>
+              </w:rPr>
+              <w:t>2.2</w:t>
+            </w:r>
+            <w:r>
+              <w:rPr>
+                <w:rFonts w:asciiTheme="minorHAnsi" w:eastAsiaTheme="minorEastAsia" w:hAnsiTheme="minorHAnsi" w:cstheme="minorBidi"/>
+                <w:noProof/>
+                <w:sz w:val="22"/>
+                <w:szCs w:val="22"/>
+                <w:lang w:val="es-PE" w:eastAsia="es-PE"/>
+              </w:rPr>
+              <w:tab/>
+            </w:r>
+            <w:r>
+              <w:rPr>
+                <w:rStyle w:val="Hipervnculo"/>
+                <w:noProof/>
+                <w:lang w:val="es-ES"/>
+              </w:rPr>
+              <w:t>ARTÍCULOS DE PRUEBA</w:t>
+            </w:r>
+            <w:r>
+              <w:rPr>
+                <w:noProof/>
+                <w:webHidden/>
+              </w:rPr>
+              <w:tab/>
+            </w:r>
+            <w:r>
+              <w:rPr>
+                <w:noProof/>
+                <w:webHidden/>
+              </w:rPr>
+              <w:fldChar w:fldCharType="begin"/>
+            </w:r>
+            <w:r>
+              <w:rPr>
+                <w:noProof/>
+                <w:webHidden/>
+              </w:rPr>
+              <w:instrText xml:space="preserve"> PAGEREF _Toc530509077 \h </w:instrText>
+            </w:r>
+            <w:r>
+              <w:rPr>
+                <w:noProof/>
+                <w:webHidden/>
+              </w:rPr>
+            </w:r>
+            <w:r>
+              <w:rPr>
+                <w:noProof/>
+                <w:webHidden/>
+              </w:rPr>
+              <w:fldChar w:fldCharType="separate"/>
+            </w:r>
+            <w:r>
+              <w:rPr>
+                <w:noProof/>
+                <w:webHidden/>
+              </w:rPr>
+              <w:t>4</w:t>
+            </w:r>
+            <w:r>
+              <w:rPr>
+                <w:noProof/>
+                <w:webHidden/>
+              </w:rPr>
+              <w:fldChar w:fldCharType="end"/>
+            </w:r>
+          </w:hyperlink>
+        </w:p>
+        <w:p>
+          <w:pPr>
+            <w:pStyle w:val="TDC1"/>
+            <w:tabs>
+              <w:tab w:val="left" w:pos="432"/>
+            </w:tabs>
+            <w:rPr>
+              <w:rFonts w:asciiTheme="minorHAnsi" w:eastAsiaTheme="minorEastAsia" w:hAnsiTheme="minorHAnsi" w:cstheme="minorBidi"/>
+              <w:noProof/>
+              <w:sz w:val="22"/>
+              <w:szCs w:val="22"/>
+              <w:lang w:val="es-PE" w:eastAsia="es-PE"/>
+            </w:rPr>
+          </w:pPr>
+          <w:hyperlink w:anchor="_Toc530509078" w:history="1">
+            <w:r>
+              <w:rPr>
+                <w:rStyle w:val="Hipervnculo"/>
+                <w:noProof/>
+                <w:lang w:val="es-ES"/>
+              </w:rPr>
+              <w:t>3.</w:t>
+            </w:r>
+            <w:r>
+              <w:rPr>
+                <w:rFonts w:asciiTheme="minorHAnsi" w:eastAsiaTheme="minorEastAsia" w:hAnsiTheme="minorHAnsi" w:cstheme="minorBidi"/>
+                <w:noProof/>
+                <w:sz w:val="22"/>
+                <w:szCs w:val="22"/>
+                <w:lang w:val="es-PE" w:eastAsia="es-PE"/>
+              </w:rPr>
+              <w:tab/>
+            </w:r>
+            <w:r>
+              <w:rPr>
+                <w:rStyle w:val="Hipervnculo"/>
+                <w:noProof/>
+                <w:lang w:val="es-ES"/>
+              </w:rPr>
+              <w:t>ESPECIFICACIONES DE LA ENTRADA</w:t>
+            </w:r>
+            <w:r>
+              <w:rPr>
+                <w:noProof/>
+                <w:webHidden/>
+              </w:rPr>
+              <w:tab/>
+            </w:r>
+            <w:r>
+              <w:rPr>
+                <w:noProof/>
+                <w:webHidden/>
+              </w:rPr>
+              <w:fldChar w:fldCharType="begin"/>
+            </w:r>
+            <w:r>
+              <w:rPr>
+                <w:noProof/>
+                <w:webHidden/>
+              </w:rPr>
+              <w:instrText xml:space="preserve"> PAGEREF _Toc530509078 \h </w:instrText>
+            </w:r>
+            <w:r>
+              <w:rPr>
+                <w:noProof/>
+                <w:webHidden/>
+              </w:rPr>
+            </w:r>
+            <w:r>
+              <w:rPr>
+                <w:noProof/>
+                <w:webHidden/>
+              </w:rPr>
+              <w:fldChar w:fldCharType="separate"/>
+            </w:r>
+            <w:r>
+              <w:rPr>
+                <w:noProof/>
+                <w:webHidden/>
+              </w:rPr>
+              <w:t>4</w:t>
+            </w:r>
+            <w:r>
+              <w:rPr>
+                <w:noProof/>
+                <w:webHidden/>
+              </w:rPr>
+              <w:fldChar w:fldCharType="end"/>
+            </w:r>
+          </w:hyperlink>
+        </w:p>
+        <w:p>
+          <w:pPr>
+            <w:pStyle w:val="TDC1"/>
+            <w:tabs>
+              <w:tab w:val="left" w:pos="432"/>
+            </w:tabs>
+            <w:rPr>
+              <w:rFonts w:asciiTheme="minorHAnsi" w:eastAsiaTheme="minorEastAsia" w:hAnsiTheme="minorHAnsi" w:cstheme="minorBidi"/>
+              <w:noProof/>
+              <w:sz w:val="22"/>
+              <w:szCs w:val="22"/>
+              <w:lang w:val="es-PE" w:eastAsia="es-PE"/>
+            </w:rPr>
+          </w:pPr>
+          <w:hyperlink w:anchor="_Toc530509079" w:history="1">
+            <w:r>
+              <w:rPr>
+                <w:rStyle w:val="Hipervnculo"/>
+                <w:noProof/>
+                <w:lang w:val="es-ES"/>
+              </w:rPr>
+              <w:t>4.</w:t>
+            </w:r>
+            <w:r>
+              <w:rPr>
+                <w:rFonts w:asciiTheme="minorHAnsi" w:eastAsiaTheme="minorEastAsia" w:hAnsiTheme="minorHAnsi" w:cstheme="minorBidi"/>
+                <w:noProof/>
+                <w:sz w:val="22"/>
+                <w:szCs w:val="22"/>
+                <w:lang w:val="es-PE" w:eastAsia="es-PE"/>
+              </w:rPr>
+              <w:tab/>
+            </w:r>
+            <w:r>
+              <w:rPr>
+                <w:rStyle w:val="Hipervnculo"/>
+                <w:noProof/>
+                <w:lang w:val="es-ES"/>
+              </w:rPr>
+              <w:t>ESPECIFICACIONES DE LA SALIDA</w:t>
+            </w:r>
+            <w:r>
+              <w:rPr>
+                <w:noProof/>
+                <w:webHidden/>
+              </w:rPr>
+              <w:tab/>
+            </w:r>
+            <w:r>
+              <w:rPr>
+                <w:noProof/>
+                <w:webHidden/>
+              </w:rPr>
+              <w:fldChar w:fldCharType="begin"/>
+            </w:r>
+            <w:r>
+              <w:rPr>
+                <w:noProof/>
+                <w:webHidden/>
+              </w:rPr>
+              <w:instrText xml:space="preserve"> PAGEREF _Toc530509079 \h </w:instrText>
+            </w:r>
+            <w:r>
+              <w:rPr>
+                <w:noProof/>
+                <w:webHidden/>
+              </w:rPr>
+            </w:r>
+            <w:r>
+              <w:rPr>
+                <w:noProof/>
+                <w:webHidden/>
+              </w:rPr>
+              <w:fldChar w:fldCharType="separate"/>
+            </w:r>
+            <w:r>
+              <w:rPr>
+                <w:noProof/>
+                <w:webHidden/>
+              </w:rPr>
+              <w:t>4</w:t>
+            </w:r>
+            <w:r>
+              <w:rPr>
+                <w:noProof/>
+                <w:webHidden/>
+              </w:rPr>
+              <w:fldChar w:fldCharType="end"/>
+            </w:r>
+          </w:hyperlink>
+        </w:p>
+        <w:p>
+          <w:pPr>
+            <w:pStyle w:val="TDC1"/>
+            <w:tabs>
+              <w:tab w:val="left" w:pos="432"/>
+            </w:tabs>
+            <w:rPr>
+              <w:rFonts w:asciiTheme="minorHAnsi" w:eastAsiaTheme="minorEastAsia" w:hAnsiTheme="minorHAnsi" w:cstheme="minorBidi"/>
+              <w:noProof/>
+              <w:sz w:val="22"/>
+              <w:szCs w:val="22"/>
+              <w:lang w:val="es-PE" w:eastAsia="es-PE"/>
+            </w:rPr>
+          </w:pPr>
+          <w:hyperlink w:anchor="_Toc530509080" w:history="1">
+            <w:r>
+              <w:rPr>
+                <w:rStyle w:val="Hipervnculo"/>
+                <w:noProof/>
+                <w:lang w:val="es-ES"/>
+              </w:rPr>
+              <w:t>5.</w:t>
+            </w:r>
+            <w:r>
+              <w:rPr>
+                <w:rFonts w:asciiTheme="minorHAnsi" w:eastAsiaTheme="minorEastAsia" w:hAnsiTheme="minorHAnsi" w:cstheme="minorBidi"/>
+                <w:noProof/>
+                <w:sz w:val="22"/>
+                <w:szCs w:val="22"/>
+                <w:lang w:val="es-PE" w:eastAsia="es-PE"/>
+              </w:rPr>
+              <w:tab/>
+            </w:r>
+            <w:r>
+              <w:rPr>
+                <w:rStyle w:val="Hipervnculo"/>
+                <w:noProof/>
+                <w:lang w:val="es-ES"/>
+              </w:rPr>
+              <w:t>NECESIDADES AMBIENTALES</w:t>
+            </w:r>
+            <w:r>
+              <w:rPr>
+                <w:noProof/>
+                <w:webHidden/>
+              </w:rPr>
+              <w:tab/>
+            </w:r>
+            <w:r>
+              <w:rPr>
+                <w:noProof/>
+                <w:webHidden/>
+              </w:rPr>
+              <w:fldChar w:fldCharType="begin"/>
+            </w:r>
+            <w:r>
+              <w:rPr>
+                <w:noProof/>
+                <w:webHidden/>
+              </w:rPr>
+              <w:instrText xml:space="preserve"> PAGEREF _Toc530509080 \h </w:instrText>
+            </w:r>
+            <w:r>
+              <w:rPr>
+                <w:noProof/>
+                <w:webHidden/>
+              </w:rPr>
+            </w:r>
+            <w:r>
+              <w:rPr>
+                <w:noProof/>
+                <w:webHidden/>
+              </w:rPr>
+              <w:fldChar w:fldCharType="separate"/>
+            </w:r>
+            <w:r>
+              <w:rPr>
+                <w:noProof/>
+                <w:webHidden/>
+              </w:rPr>
+              <w:t>4</w:t>
+            </w:r>
+            <w:r>
+              <w:rPr>
+                <w:noProof/>
+                <w:webHidden/>
+              </w:rPr>
+              <w:fldChar w:fldCharType="end"/>
+            </w:r>
+          </w:hyperlink>
+        </w:p>
+        <w:p>
+          <w:pPr>
+            <w:pStyle w:val="TDC1"/>
+            <w:tabs>
+              <w:tab w:val="left" w:pos="432"/>
+            </w:tabs>
+            <w:rPr>
+              <w:rFonts w:asciiTheme="minorHAnsi" w:eastAsiaTheme="minorEastAsia" w:hAnsiTheme="minorHAnsi" w:cstheme="minorBidi"/>
+              <w:noProof/>
+              <w:sz w:val="22"/>
+              <w:szCs w:val="22"/>
+              <w:lang w:val="es-PE" w:eastAsia="es-PE"/>
+            </w:rPr>
+          </w:pPr>
+          <w:hyperlink w:anchor="_Toc530509081" w:history="1">
+            <w:r>
+              <w:rPr>
+                <w:rStyle w:val="Hipervnculo"/>
+                <w:noProof/>
+                <w:lang w:val="es-ES"/>
+              </w:rPr>
+              <w:t>6.</w:t>
+            </w:r>
+            <w:r>
+              <w:rPr>
+                <w:rFonts w:asciiTheme="minorHAnsi" w:eastAsiaTheme="minorEastAsia" w:hAnsiTheme="minorHAnsi" w:cstheme="minorBidi"/>
+                <w:noProof/>
+                <w:sz w:val="22"/>
+                <w:szCs w:val="22"/>
+                <w:lang w:val="es-PE" w:eastAsia="es-PE"/>
+              </w:rPr>
+              <w:tab/>
+            </w:r>
+            <w:r>
+              <w:rPr>
+                <w:rStyle w:val="Hipervnculo"/>
+                <w:noProof/>
+                <w:lang w:val="es-ES"/>
+              </w:rPr>
+              <w:t>REQUISITOS PROCESALES ESPECIALES</w:t>
+            </w:r>
+            <w:r>
+              <w:rPr>
+                <w:noProof/>
+                <w:webHidden/>
+              </w:rPr>
+              <w:tab/>
+            </w:r>
+            <w:r>
+              <w:rPr>
+                <w:noProof/>
+                <w:webHidden/>
+              </w:rPr>
+              <w:fldChar w:fldCharType="begin"/>
+            </w:r>
+            <w:r>
+              <w:rPr>
+                <w:noProof/>
+                <w:webHidden/>
+              </w:rPr>
+              <w:instrText xml:space="preserve"> PAGEREF _Toc530509081 \h </w:instrText>
+            </w:r>
+            <w:r>
+              <w:rPr>
+                <w:noProof/>
+                <w:webHidden/>
+              </w:rPr>
+            </w:r>
+            <w:r>
+              <w:rPr>
+                <w:noProof/>
+                <w:webHidden/>
+              </w:rPr>
+              <w:fldChar w:fldCharType="separate"/>
+            </w:r>
+            <w:r>
+              <w:rPr>
+                <w:noProof/>
+                <w:webHidden/>
+              </w:rPr>
+              <w:t>5</w:t>
+            </w:r>
+            <w:r>
+              <w:rPr>
+                <w:noProof/>
+                <w:webHidden/>
+              </w:rPr>
+              <w:fldChar w:fldCharType="end"/>
+            </w:r>
+          </w:hyperlink>
+        </w:p>
+        <w:p>
+          <w:pPr>
+            <w:pStyle w:val="TDC1"/>
+            <w:tabs>
+              <w:tab w:val="left" w:pos="432"/>
+            </w:tabs>
+            <w:rPr>
+              <w:rFonts w:asciiTheme="minorHAnsi" w:eastAsiaTheme="minorEastAsia" w:hAnsiTheme="minorHAnsi" w:cstheme="minorBidi"/>
+              <w:noProof/>
+              <w:sz w:val="22"/>
+              <w:szCs w:val="22"/>
+              <w:lang w:val="es-PE" w:eastAsia="es-PE"/>
+            </w:rPr>
+          </w:pPr>
+          <w:hyperlink w:anchor="_Toc530509082" w:history="1">
+            <w:r>
+              <w:rPr>
+                <w:rStyle w:val="Hipervnculo"/>
+                <w:noProof/>
+                <w:lang w:val="es-ES"/>
+              </w:rPr>
+              <w:t>7.</w:t>
+            </w:r>
+            <w:r>
+              <w:rPr>
+                <w:rFonts w:asciiTheme="minorHAnsi" w:eastAsiaTheme="minorEastAsia" w:hAnsiTheme="minorHAnsi" w:cstheme="minorBidi"/>
+                <w:noProof/>
+                <w:sz w:val="22"/>
+                <w:szCs w:val="22"/>
+                <w:lang w:val="es-PE" w:eastAsia="es-PE"/>
+              </w:rPr>
+              <w:tab/>
+            </w:r>
+            <w:r>
+              <w:rPr>
+                <w:rStyle w:val="Hipervnculo"/>
+                <w:noProof/>
+                <w:lang w:val="es-ES"/>
+              </w:rPr>
+              <w:t>DEPENDENCIAS DEL INTERCASO</w:t>
+            </w:r>
+            <w:r>
+              <w:rPr>
+                <w:noProof/>
+                <w:webHidden/>
+              </w:rPr>
+              <w:tab/>
+            </w:r>
+            <w:r>
+              <w:rPr>
+                <w:noProof/>
+                <w:webHidden/>
+              </w:rPr>
+              <w:fldChar w:fldCharType="begin"/>
+            </w:r>
+            <w:r>
+              <w:rPr>
+                <w:noProof/>
+                <w:webHidden/>
+              </w:rPr>
+              <w:instrText xml:space="preserve"> PAGEREF _Toc530509082 \h </w:instrText>
+            </w:r>
+            <w:r>
+              <w:rPr>
+                <w:noProof/>
+                <w:webHidden/>
+              </w:rPr>
+            </w:r>
+            <w:r>
+              <w:rPr>
+                <w:noProof/>
+                <w:webHidden/>
+              </w:rPr>
+              <w:fldChar w:fldCharType="separate"/>
+            </w:r>
+            <w:r>
+              <w:rPr>
+                <w:noProof/>
+                <w:webHidden/>
+              </w:rPr>
+              <w:t>5</w:t>
+            </w:r>
+            <w:r>
+              <w:rPr>
+                <w:noProof/>
+                <w:webHidden/>
+              </w:rPr>
+              <w:fldChar w:fldCharType="end"/>
+            </w:r>
+          </w:hyperlink>
+        </w:p>
+        <w:p>
+          <w:r>
+            <w:rPr>
+              <w:b/>
+              <w:bCs/>
+              <w:lang w:val="es-ES"/>
+            </w:rPr>
+            <w:fldChar w:fldCharType="end"/>
+          </w:r>
+        </w:p>
+      </w:sdtContent>
+    </w:sdt>
     <w:p>
       <w:pPr>
         <w:pStyle w:val="Prrafodelista"/>
@@ -818,97 +1653,6 @@
     </w:p>
     <w:p>
       <w:pPr>
-        <w:ind w:left="720" w:hanging="720"/>
-        <w:jc w:val="center"/>
-        <w:rPr>
-          <w:rFonts w:ascii="Calibri" w:eastAsia="Calibri" w:hAnsi="Calibri" w:cs="Calibri"/>
-          <w:b/>
-          <w:sz w:val="48"/>
-          <w:szCs w:val="40"/>
-          <w:u w:val="single"/>
-        </w:rPr>
-      </w:pPr>
-    </w:p>
-    <w:p>
-      <w:pPr>
-        <w:ind w:left="720" w:hanging="720"/>
-        <w:jc w:val="center"/>
-        <w:rPr>
-          <w:rFonts w:ascii="Calibri" w:eastAsia="Calibri" w:hAnsi="Calibri" w:cs="Calibri"/>
-          <w:b/>
-          <w:sz w:val="48"/>
-          <w:szCs w:val="40"/>
-          <w:u w:val="single"/>
-        </w:rPr>
-      </w:pPr>
-    </w:p>
-    <w:p>
-      <w:pPr>
-        <w:ind w:left="720" w:hanging="720"/>
-        <w:jc w:val="center"/>
-        <w:rPr>
-          <w:rFonts w:ascii="Calibri" w:eastAsia="Calibri" w:hAnsi="Calibri" w:cs="Calibri"/>
-          <w:b/>
-          <w:sz w:val="48"/>
-          <w:szCs w:val="40"/>
-          <w:u w:val="single"/>
-        </w:rPr>
-      </w:pPr>
-    </w:p>
-    <w:p>
-      <w:pPr>
-        <w:ind w:left="720" w:hanging="720"/>
-        <w:jc w:val="center"/>
-        <w:rPr>
-          <w:rFonts w:ascii="Calibri" w:eastAsia="Calibri" w:hAnsi="Calibri" w:cs="Calibri"/>
-          <w:b/>
-          <w:sz w:val="48"/>
-          <w:szCs w:val="40"/>
-          <w:u w:val="single"/>
-        </w:rPr>
-      </w:pPr>
-    </w:p>
-    <w:p>
-      <w:pPr>
-        <w:ind w:left="720" w:hanging="720"/>
-        <w:jc w:val="center"/>
-        <w:rPr>
-          <w:rFonts w:ascii="Calibri" w:eastAsia="Calibri" w:hAnsi="Calibri" w:cs="Calibri"/>
-          <w:b/>
-          <w:sz w:val="48"/>
-          <w:szCs w:val="40"/>
-          <w:u w:val="single"/>
-        </w:rPr>
-      </w:pPr>
-    </w:p>
-    <w:p>
-      <w:pPr>
-        <w:ind w:left="720" w:hanging="720"/>
-        <w:jc w:val="center"/>
-        <w:rPr>
-          <w:rFonts w:ascii="Calibri" w:eastAsia="Calibri" w:hAnsi="Calibri" w:cs="Calibri"/>
-          <w:b/>
-          <w:sz w:val="48"/>
-          <w:szCs w:val="40"/>
-          <w:u w:val="single"/>
-        </w:rPr>
-      </w:pPr>
-    </w:p>
-    <w:p>
-      <w:pPr>
-        <w:ind w:left="720" w:hanging="720"/>
-        <w:jc w:val="center"/>
-        <w:rPr>
-          <w:rFonts w:ascii="Calibri" w:eastAsia="Calibri" w:hAnsi="Calibri" w:cs="Calibri"/>
-          <w:b/>
-          <w:sz w:val="48"/>
-          <w:szCs w:val="40"/>
-          <w:u w:val="single"/>
-        </w:rPr>
-      </w:pPr>
-    </w:p>
-    <w:p>
-      <w:pPr>
         <w:rPr>
           <w:rFonts w:asciiTheme="minorHAnsi" w:hAnsiTheme="minorHAnsi"/>
           <w:lang w:val="es-ES"/>
@@ -928,9 +1672,10 @@
           <w:lang w:val="es-ES"/>
         </w:rPr>
       </w:pPr>
-      <w:bookmarkStart w:id="0" w:name="_Toc499300447"/>
-      <w:bookmarkStart w:id="1" w:name="_Toc425054504"/>
-      <w:bookmarkStart w:id="2" w:name="_Toc423410238"/>
+      <w:bookmarkStart w:id="1" w:name="_Toc499300447"/>
+      <w:bookmarkStart w:id="2" w:name="_Toc425054504"/>
+      <w:bookmarkStart w:id="3" w:name="_Toc423410238"/>
+      <w:bookmarkStart w:id="4" w:name="_Toc530509074"/>
       <w:r>
         <w:rPr>
           <w:rFonts w:asciiTheme="minorHAnsi" w:hAnsiTheme="minorHAnsi" w:cs="Arial"/>
@@ -939,19 +1684,31 @@
         </w:rPr>
         <w:t>OBJETIVO</w:t>
       </w:r>
-      <w:bookmarkEnd w:id="0"/>
-    </w:p>
-    <w:bookmarkEnd w:id="1"/>
+      <w:bookmarkEnd w:id="1"/>
+      <w:bookmarkEnd w:id="4"/>
+    </w:p>
     <w:bookmarkEnd w:id="2"/>
+    <w:bookmarkEnd w:id="3"/>
     <w:p>
       <w:pPr>
         <w:ind w:left="720"/>
         <w:jc w:val="both"/>
         <w:rPr>
           <w:rFonts w:asciiTheme="minorHAnsi" w:hAnsiTheme="minorHAnsi" w:cs="Arial"/>
+          <w:sz w:val="24"/>
+          <w:szCs w:val="24"/>
           <w:lang w:val="es-ES"/>
         </w:rPr>
       </w:pPr>
+      <w:r>
+        <w:rPr>
+          <w:rFonts w:asciiTheme="minorHAnsi" w:hAnsiTheme="minorHAnsi" w:cs="Arial"/>
+          <w:sz w:val="24"/>
+          <w:szCs w:val="24"/>
+          <w:lang w:val="es-ES"/>
+        </w:rPr>
+        <w:t>Identificar el caso de uso de pruebas que usaremos para la gestión de medicamentos</w:t>
+      </w:r>
     </w:p>
     <w:p>
       <w:pPr>
@@ -968,7 +1725,8 @@
           <w:lang w:val="es-ES"/>
         </w:rPr>
       </w:pPr>
-      <w:bookmarkStart w:id="3" w:name="_Toc499300448"/>
+      <w:bookmarkStart w:id="5" w:name="_Toc499300448"/>
+      <w:bookmarkStart w:id="6" w:name="_Toc530509075"/>
       <w:r>
         <w:rPr>
           <w:rFonts w:asciiTheme="minorHAnsi" w:hAnsiTheme="minorHAnsi"/>
@@ -977,9 +1735,8 @@
         </w:rPr>
         <w:t>CONTORNO</w:t>
       </w:r>
-      <w:bookmarkStart w:id="4" w:name="_GoBack"/>
-      <w:bookmarkEnd w:id="3"/>
-      <w:bookmarkEnd w:id="4"/>
+      <w:bookmarkEnd w:id="5"/>
+      <w:bookmarkEnd w:id="6"/>
     </w:p>
     <w:p>
       <w:pPr>
@@ -996,7 +1753,8 @@
           <w:lang w:val="es-ES"/>
         </w:rPr>
       </w:pPr>
-      <w:bookmarkStart w:id="5" w:name="_Toc499300449"/>
+      <w:bookmarkStart w:id="7" w:name="_Toc499300449"/>
+      <w:bookmarkStart w:id="8" w:name="_Toc530509076"/>
       <w:r>
         <w:rPr>
           <w:rFonts w:asciiTheme="minorHAnsi" w:hAnsiTheme="minorHAnsi"/>
@@ -1005,7 +1763,28 @@
         </w:rPr>
         <w:t>IDENTIFICADOR DE LA ESPECIFICACIÓN DE CASO DE PRUEBA</w:t>
       </w:r>
-      <w:bookmarkEnd w:id="5"/>
+      <w:bookmarkEnd w:id="7"/>
+      <w:bookmarkEnd w:id="8"/>
+    </w:p>
+    <w:p>
+      <w:pPr>
+        <w:ind w:left="720"/>
+        <w:rPr>
+          <w:rFonts w:asciiTheme="minorHAnsi" w:hAnsiTheme="minorHAnsi" w:cstheme="minorHAnsi"/>
+          <w:sz w:val="24"/>
+          <w:szCs w:val="24"/>
+          <w:lang w:val="es-ES"/>
+        </w:rPr>
+      </w:pPr>
+      <w:r>
+        <w:rPr>
+          <w:rFonts w:asciiTheme="minorHAnsi" w:hAnsiTheme="minorHAnsi" w:cstheme="minorHAnsi"/>
+          <w:sz w:val="24"/>
+          <w:szCs w:val="24"/>
+          <w:lang w:val="es-ES"/>
+        </w:rPr>
+        <w:t>CP01 – Gestión de medicamentos</w:t>
+      </w:r>
     </w:p>
     <w:p>
       <w:pPr>
@@ -1022,7 +1801,8 @@
           <w:lang w:val="es-ES"/>
         </w:rPr>
       </w:pPr>
-      <w:bookmarkStart w:id="6" w:name="_Toc499300450"/>
+      <w:bookmarkStart w:id="9" w:name="_Toc499300450"/>
+      <w:bookmarkStart w:id="10" w:name="_Toc530509077"/>
       <w:r>
         <w:rPr>
           <w:rFonts w:asciiTheme="minorHAnsi" w:hAnsiTheme="minorHAnsi"/>
@@ -1031,17 +1811,114 @@
         </w:rPr>
         <w:t>ARTÍCULOS DE PRUEBA</w:t>
       </w:r>
-      <w:bookmarkEnd w:id="6"/>
-    </w:p>
-    <w:p>
-      <w:pPr>
-        <w:pStyle w:val="InfoBlue"/>
-        <w:ind w:left="0"/>
+      <w:bookmarkEnd w:id="9"/>
+      <w:bookmarkEnd w:id="10"/>
+    </w:p>
+    <w:p>
+      <w:pPr>
+        <w:ind w:firstLine="720"/>
         <w:jc w:val="both"/>
         <w:rPr>
-          <w:rFonts w:asciiTheme="minorHAnsi" w:hAnsiTheme="minorHAnsi"/>
-        </w:rPr>
-      </w:pPr>
+          <w:rFonts w:asciiTheme="minorHAnsi" w:hAnsiTheme="minorHAnsi" w:cs="Arial"/>
+          <w:sz w:val="24"/>
+          <w:lang w:val="es-ES"/>
+        </w:rPr>
+      </w:pPr>
+      <w:bookmarkStart w:id="11" w:name="_Toc499300451"/>
+      <w:r>
+        <w:rPr>
+          <w:rFonts w:asciiTheme="minorHAnsi" w:hAnsiTheme="minorHAnsi" w:cs="Arial"/>
+          <w:sz w:val="24"/>
+          <w:lang w:val="es-ES"/>
+        </w:rPr>
+        <w:t>Los siguientes documentos son necesarios para apoyar las pruebas del sistema</w:t>
+      </w:r>
+    </w:p>
+    <w:p>
+      <w:pPr>
+        <w:numPr>
+          <w:ilvl w:val="0"/>
+          <w:numId w:val="4"/>
+        </w:numPr>
+        <w:ind w:left="1800"/>
+        <w:jc w:val="both"/>
+        <w:rPr>
+          <w:rFonts w:asciiTheme="minorHAnsi" w:hAnsiTheme="minorHAnsi" w:cs="Arial"/>
+          <w:sz w:val="24"/>
+          <w:lang w:val="es-ES"/>
+        </w:rPr>
+      </w:pPr>
+      <w:r>
+        <w:rPr>
+          <w:rFonts w:asciiTheme="minorHAnsi" w:hAnsiTheme="minorHAnsi" w:cs="Arial"/>
+          <w:sz w:val="24"/>
+          <w:lang w:val="es-ES"/>
+        </w:rPr>
+        <w:t>S</w:t>
+      </w:r>
+      <w:r>
+        <w:rPr>
+          <w:rFonts w:asciiTheme="minorHAnsi" w:hAnsiTheme="minorHAnsi" w:cs="Arial"/>
+          <w:sz w:val="24"/>
+          <w:lang w:val="es-ES"/>
+        </w:rPr>
+        <w:t>GIFV</w:t>
+      </w:r>
+      <w:r>
+        <w:rPr>
+          <w:rFonts w:asciiTheme="minorHAnsi" w:hAnsiTheme="minorHAnsi" w:cs="Arial"/>
+          <w:sz w:val="24"/>
+          <w:lang w:val="es-ES"/>
+        </w:rPr>
+        <w:t>_</w:t>
+      </w:r>
+      <w:r>
+        <w:rPr>
+          <w:rFonts w:asciiTheme="minorHAnsi" w:hAnsiTheme="minorHAnsi" w:cs="Arial"/>
+          <w:sz w:val="24"/>
+          <w:lang w:val="es-ES"/>
+        </w:rPr>
+        <w:t>CU</w:t>
+      </w:r>
+      <w:r>
+        <w:rPr>
+          <w:rFonts w:asciiTheme="minorHAnsi" w:hAnsiTheme="minorHAnsi" w:cs="Arial"/>
+          <w:sz w:val="24"/>
+          <w:lang w:val="es-ES"/>
+        </w:rPr>
+        <w:t>_</w:t>
+      </w:r>
+      <w:r>
+        <w:rPr>
+          <w:rFonts w:asciiTheme="minorHAnsi" w:hAnsiTheme="minorHAnsi" w:cs="Arial"/>
+          <w:sz w:val="24"/>
+          <w:lang w:val="es-ES"/>
+        </w:rPr>
+        <w:t>GM</w:t>
+      </w:r>
+    </w:p>
+    <w:p>
+      <w:pPr>
+        <w:numPr>
+          <w:ilvl w:val="0"/>
+          <w:numId w:val="4"/>
+        </w:numPr>
+        <w:ind w:left="1800"/>
+        <w:jc w:val="both"/>
+        <w:rPr>
+          <w:rFonts w:asciiTheme="minorHAnsi" w:hAnsiTheme="minorHAnsi" w:cs="Arial"/>
+          <w:sz w:val="24"/>
+          <w:lang w:val="es-ES"/>
+        </w:rPr>
+      </w:pPr>
+      <w:r>
+        <w:rPr>
+          <w:rFonts w:asciiTheme="minorHAnsi" w:hAnsiTheme="minorHAnsi" w:cs="Arial"/>
+          <w:sz w:val="24"/>
+          <w:lang w:val="es-ES"/>
+        </w:rPr>
+        <w:t>Guía o manual de usuario</w:t>
+      </w:r>
     </w:p>
     <w:p>
       <w:pPr>
@@ -1058,7 +1935,7 @@
           <w:lang w:val="es-ES"/>
         </w:rPr>
       </w:pPr>
-      <w:bookmarkStart w:id="7" w:name="_Toc499300451"/>
+      <w:bookmarkStart w:id="12" w:name="_Toc530509078"/>
       <w:r>
         <w:rPr>
           <w:rFonts w:asciiTheme="minorHAnsi" w:hAnsiTheme="minorHAnsi"/>
@@ -1067,7 +1944,8 @@
         </w:rPr>
         <w:t>ESPECIFICACIONES DE LA ENTRADA</w:t>
       </w:r>
-      <w:bookmarkEnd w:id="7"/>
+      <w:bookmarkEnd w:id="11"/>
+      <w:bookmarkEnd w:id="12"/>
     </w:p>
     <w:p>
       <w:pPr>
@@ -1077,8 +1955,320 @@
         <w:jc w:val="both"/>
         <w:rPr>
           <w:rFonts w:asciiTheme="minorHAnsi" w:hAnsiTheme="minorHAnsi" w:cs="Arial"/>
-        </w:rPr>
-      </w:pPr>
+          <w:sz w:val="24"/>
+          <w:szCs w:val="24"/>
+        </w:rPr>
+      </w:pPr>
+      <w:r>
+        <w:rPr>
+          <w:rFonts w:asciiTheme="minorHAnsi" w:hAnsiTheme="minorHAnsi" w:cs="Arial"/>
+          <w:sz w:val="24"/>
+          <w:szCs w:val="24"/>
+        </w:rPr>
+        <w:t xml:space="preserve">Los datos </w:t>
+      </w:r>
+      <w:r>
+        <w:rPr>
+          <w:rFonts w:asciiTheme="minorHAnsi" w:hAnsiTheme="minorHAnsi" w:cs="Arial"/>
+          <w:sz w:val="24"/>
+          <w:szCs w:val="24"/>
+        </w:rPr>
+        <w:t xml:space="preserve">que usaremos para el desarrollo de esta prueba corresponden </w:t>
+      </w:r>
+      <w:r>
+        <w:rPr>
+          <w:rFonts w:asciiTheme="minorHAnsi" w:hAnsiTheme="minorHAnsi" w:cs="Arial"/>
+          <w:sz w:val="24"/>
+          <w:szCs w:val="24"/>
+        </w:rPr>
+        <w:t>al registro</w:t>
+      </w:r>
+      <w:r>
+        <w:rPr>
+          <w:rFonts w:asciiTheme="minorHAnsi" w:hAnsiTheme="minorHAnsi" w:cs="Arial"/>
+          <w:sz w:val="24"/>
+          <w:szCs w:val="24"/>
+        </w:rPr>
+        <w:t xml:space="preserve"> de un medicamento:</w:t>
+      </w:r>
+    </w:p>
+    <w:p>
+      <w:pPr>
+        <w:pStyle w:val="Prrafodelista"/>
+        <w:numPr>
+          <w:ilvl w:val="0"/>
+          <w:numId w:val="10"/>
+        </w:numPr>
+        <w:spacing w:line="237" w:lineRule="auto"/>
+        <w:jc w:val="both"/>
+        <w:rPr>
+          <w:rFonts w:asciiTheme="minorHAnsi" w:hAnsiTheme="minorHAnsi" w:cs="Arial"/>
+          <w:sz w:val="24"/>
+          <w:szCs w:val="24"/>
+        </w:rPr>
+      </w:pPr>
+      <w:r>
+        <w:rPr>
+          <w:rFonts w:asciiTheme="minorHAnsi" w:hAnsiTheme="minorHAnsi" w:cs="Arial"/>
+          <w:sz w:val="24"/>
+          <w:szCs w:val="24"/>
+        </w:rPr>
+        <w:t xml:space="preserve">Los campos que serán </w:t>
+      </w:r>
+      <w:r>
+        <w:rPr>
+          <w:rFonts w:asciiTheme="minorHAnsi" w:hAnsiTheme="minorHAnsi" w:cs="Arial"/>
+          <w:sz w:val="24"/>
+          <w:szCs w:val="24"/>
+        </w:rPr>
+        <w:t>ingresados</w:t>
+      </w:r>
+      <w:r>
+        <w:rPr>
+          <w:rFonts w:asciiTheme="minorHAnsi" w:hAnsiTheme="minorHAnsi" w:cs="Arial"/>
+          <w:sz w:val="24"/>
+          <w:szCs w:val="24"/>
+        </w:rPr>
+        <w:t xml:space="preserve"> </w:t>
+      </w:r>
+      <w:r>
+        <w:rPr>
+          <w:rFonts w:asciiTheme="minorHAnsi" w:hAnsiTheme="minorHAnsi" w:cs="Arial"/>
+          <w:sz w:val="24"/>
+          <w:szCs w:val="24"/>
+        </w:rPr>
+        <w:t>contienen</w:t>
+      </w:r>
+      <w:r>
+        <w:rPr>
+          <w:rFonts w:asciiTheme="minorHAnsi" w:hAnsiTheme="minorHAnsi" w:cs="Arial"/>
+          <w:sz w:val="24"/>
+          <w:szCs w:val="24"/>
+        </w:rPr>
+        <w:t xml:space="preserve"> los siguientes</w:t>
+      </w:r>
+      <w:r>
+        <w:rPr>
+          <w:rFonts w:asciiTheme="minorHAnsi" w:hAnsiTheme="minorHAnsi" w:cs="Arial"/>
+          <w:sz w:val="24"/>
+          <w:szCs w:val="24"/>
+        </w:rPr>
+        <w:t xml:space="preserve"> datos</w:t>
+      </w:r>
+      <w:r>
+        <w:rPr>
+          <w:rFonts w:asciiTheme="minorHAnsi" w:hAnsiTheme="minorHAnsi" w:cs="Arial"/>
+          <w:sz w:val="24"/>
+          <w:szCs w:val="24"/>
+        </w:rPr>
+        <w:t>:</w:t>
+      </w:r>
+    </w:p>
+    <w:p>
+      <w:pPr>
+        <w:pStyle w:val="Prrafodelista"/>
+        <w:spacing w:line="237" w:lineRule="auto"/>
+        <w:ind w:left="1800" w:firstLine="360"/>
+        <w:jc w:val="both"/>
+        <w:rPr>
+          <w:rFonts w:asciiTheme="minorHAnsi" w:hAnsiTheme="minorHAnsi" w:cs="Arial"/>
+          <w:sz w:val="24"/>
+          <w:szCs w:val="24"/>
+        </w:rPr>
+      </w:pPr>
+      <w:r>
+        <w:rPr>
+          <w:rFonts w:asciiTheme="minorHAnsi" w:hAnsiTheme="minorHAnsi" w:cs="Arial"/>
+          <w:sz w:val="24"/>
+          <w:szCs w:val="24"/>
+        </w:rPr>
+        <w:t>Código</w:t>
+      </w:r>
+      <w:r>
+        <w:rPr>
+          <w:rFonts w:asciiTheme="minorHAnsi" w:hAnsiTheme="minorHAnsi" w:cs="Arial"/>
+          <w:sz w:val="24"/>
+          <w:szCs w:val="24"/>
+        </w:rPr>
+        <w:t>: "M023"</w:t>
+      </w:r>
+    </w:p>
+    <w:p>
+      <w:pPr>
+        <w:pStyle w:val="Prrafodelista"/>
+        <w:spacing w:line="237" w:lineRule="auto"/>
+        <w:ind w:left="1800" w:firstLine="360"/>
+        <w:jc w:val="both"/>
+        <w:rPr>
+          <w:rFonts w:asciiTheme="minorHAnsi" w:hAnsiTheme="minorHAnsi" w:cs="Arial"/>
+          <w:sz w:val="24"/>
+          <w:szCs w:val="24"/>
+        </w:rPr>
+      </w:pPr>
+      <w:r>
+        <w:rPr>
+          <w:rFonts w:asciiTheme="minorHAnsi" w:hAnsiTheme="minorHAnsi" w:cs="Arial"/>
+          <w:sz w:val="24"/>
+          <w:szCs w:val="24"/>
+        </w:rPr>
+        <w:t>Descripción: "paracetamol"</w:t>
+      </w:r>
+    </w:p>
+    <w:p>
+      <w:pPr>
+        <w:pStyle w:val="Prrafodelista"/>
+        <w:spacing w:line="237" w:lineRule="auto"/>
+        <w:ind w:left="1800" w:firstLine="360"/>
+        <w:jc w:val="both"/>
+        <w:rPr>
+          <w:rFonts w:asciiTheme="minorHAnsi" w:hAnsiTheme="minorHAnsi" w:cs="Arial"/>
+          <w:sz w:val="24"/>
+          <w:szCs w:val="24"/>
+        </w:rPr>
+      </w:pPr>
+      <w:r>
+        <w:rPr>
+          <w:rFonts w:asciiTheme="minorHAnsi" w:hAnsiTheme="minorHAnsi" w:cs="Arial"/>
+          <w:sz w:val="24"/>
+          <w:szCs w:val="24"/>
+        </w:rPr>
+        <w:t>Tipo: "pastilla"</w:t>
+      </w:r>
+    </w:p>
+    <w:p>
+      <w:pPr>
+        <w:pStyle w:val="Prrafodelista"/>
+        <w:spacing w:line="237" w:lineRule="auto"/>
+        <w:ind w:left="1800" w:firstLine="360"/>
+        <w:jc w:val="both"/>
+        <w:rPr>
+          <w:rFonts w:asciiTheme="minorHAnsi" w:hAnsiTheme="minorHAnsi" w:cs="Arial"/>
+          <w:sz w:val="24"/>
+          <w:szCs w:val="24"/>
+        </w:rPr>
+      </w:pPr>
+      <w:r>
+        <w:rPr>
+          <w:rFonts w:asciiTheme="minorHAnsi" w:hAnsiTheme="minorHAnsi" w:cs="Arial"/>
+          <w:sz w:val="24"/>
+          <w:szCs w:val="24"/>
+        </w:rPr>
+        <w:t>Fecha Vencimiento</w:t>
+      </w:r>
+      <w:r>
+        <w:rPr>
+          <w:rFonts w:asciiTheme="minorHAnsi" w:hAnsiTheme="minorHAnsi" w:cs="Arial"/>
+          <w:sz w:val="24"/>
+          <w:szCs w:val="24"/>
+        </w:rPr>
+        <w:t>: "2019-01-19"</w:t>
+      </w:r>
+    </w:p>
+    <w:p>
+      <w:pPr>
+        <w:pStyle w:val="Prrafodelista"/>
+        <w:spacing w:line="237" w:lineRule="auto"/>
+        <w:ind w:left="1800" w:firstLine="360"/>
+        <w:jc w:val="both"/>
+        <w:rPr>
+          <w:rFonts w:asciiTheme="minorHAnsi" w:hAnsiTheme="minorHAnsi" w:cs="Arial"/>
+          <w:sz w:val="24"/>
+          <w:szCs w:val="24"/>
+        </w:rPr>
+      </w:pPr>
+      <w:r>
+        <w:rPr>
+          <w:rFonts w:asciiTheme="minorHAnsi" w:hAnsiTheme="minorHAnsi" w:cs="Arial"/>
+          <w:sz w:val="24"/>
+          <w:szCs w:val="24"/>
+        </w:rPr>
+        <w:t>Stock: 125</w:t>
+      </w:r>
+    </w:p>
+    <w:p>
+      <w:pPr>
+        <w:pStyle w:val="Prrafodelista"/>
+        <w:spacing w:line="237" w:lineRule="auto"/>
+        <w:ind w:left="1800" w:firstLine="360"/>
+        <w:jc w:val="both"/>
+        <w:rPr>
+          <w:rFonts w:asciiTheme="minorHAnsi" w:hAnsiTheme="minorHAnsi" w:cs="Arial"/>
+          <w:sz w:val="24"/>
+          <w:szCs w:val="24"/>
+        </w:rPr>
+      </w:pPr>
+      <w:r>
+        <w:rPr>
+          <w:rFonts w:asciiTheme="minorHAnsi" w:hAnsiTheme="minorHAnsi" w:cs="Arial"/>
+          <w:sz w:val="24"/>
+          <w:szCs w:val="24"/>
+        </w:rPr>
+        <w:t>Precio Referencial</w:t>
+      </w:r>
+      <w:r>
+        <w:rPr>
+          <w:rFonts w:asciiTheme="minorHAnsi" w:hAnsiTheme="minorHAnsi" w:cs="Arial"/>
+          <w:sz w:val="24"/>
+          <w:szCs w:val="24"/>
+        </w:rPr>
+        <w:t>: 1.2</w:t>
+      </w:r>
+    </w:p>
+    <w:p>
+      <w:pPr>
+        <w:pStyle w:val="Prrafodelista"/>
+        <w:numPr>
+          <w:ilvl w:val="0"/>
+          <w:numId w:val="10"/>
+        </w:numPr>
+        <w:spacing w:line="237" w:lineRule="auto"/>
+        <w:jc w:val="both"/>
+        <w:rPr>
+          <w:rFonts w:asciiTheme="minorHAnsi" w:hAnsiTheme="minorHAnsi" w:cs="Arial"/>
+          <w:sz w:val="24"/>
+          <w:szCs w:val="24"/>
+        </w:rPr>
+      </w:pPr>
+      <w:r>
+        <w:rPr>
+          <w:rFonts w:asciiTheme="minorHAnsi" w:hAnsiTheme="minorHAnsi" w:cs="Arial"/>
+          <w:sz w:val="24"/>
+          <w:szCs w:val="24"/>
+        </w:rPr>
+        <w:t>P</w:t>
+      </w:r>
+      <w:r>
+        <w:rPr>
+          <w:rFonts w:asciiTheme="minorHAnsi" w:hAnsiTheme="minorHAnsi" w:cs="Arial"/>
+          <w:sz w:val="24"/>
+          <w:szCs w:val="24"/>
+        </w:rPr>
+        <w:t>ulsa</w:t>
+      </w:r>
+      <w:r>
+        <w:rPr>
+          <w:rFonts w:asciiTheme="minorHAnsi" w:hAnsiTheme="minorHAnsi" w:cs="Arial"/>
+          <w:sz w:val="24"/>
+          <w:szCs w:val="24"/>
+        </w:rPr>
+        <w:t xml:space="preserve">mos el botón de </w:t>
+      </w:r>
+      <w:r>
+        <w:rPr>
+          <w:rFonts w:asciiTheme="minorHAnsi" w:hAnsiTheme="minorHAnsi" w:cs="Arial"/>
+          <w:sz w:val="24"/>
+          <w:szCs w:val="24"/>
+        </w:rPr>
+        <w:t>“ingresar” de la aplicación</w:t>
+      </w:r>
+      <w:r>
+        <w:rPr>
+          <w:rFonts w:asciiTheme="minorHAnsi" w:hAnsiTheme="minorHAnsi" w:cs="Arial"/>
+          <w:sz w:val="24"/>
+          <w:szCs w:val="24"/>
+        </w:rPr>
+        <w:t xml:space="preserve"> </w:t>
+      </w:r>
     </w:p>
     <w:p>
       <w:pPr>
@@ -1106,7 +2296,8 @@
           <w:lang w:val="es-ES"/>
         </w:rPr>
       </w:pPr>
-      <w:bookmarkStart w:id="8" w:name="_Toc499300452"/>
+      <w:bookmarkStart w:id="13" w:name="_Toc499300452"/>
+      <w:bookmarkStart w:id="14" w:name="_Toc530509079"/>
       <w:r>
         <w:rPr>
           <w:rFonts w:asciiTheme="minorHAnsi" w:hAnsiTheme="minorHAnsi"/>
@@ -1115,7 +2306,20 @@
         </w:rPr>
         <w:t>ESPECIFICACIONES DE LA SALIDA</w:t>
       </w:r>
-      <w:bookmarkEnd w:id="8"/>
+      <w:bookmarkEnd w:id="13"/>
+      <w:bookmarkEnd w:id="14"/>
+    </w:p>
+    <w:p>
+      <w:pPr>
+        <w:pStyle w:val="Prrafodelista"/>
+        <w:numPr>
+          <w:ilvl w:val="0"/>
+          <w:numId w:val="10"/>
+        </w:numPr>
+      </w:pPr>
+      <w:r>
+        <w:t>El sistema registra el medicamento ingresado</w:t>
+      </w:r>
     </w:p>
     <w:p>
       <w:pPr>
@@ -1140,7 +2344,8 @@
           <w:lang w:val="es-ES"/>
         </w:rPr>
       </w:pPr>
-      <w:bookmarkStart w:id="9" w:name="_Toc499300453"/>
+      <w:bookmarkStart w:id="15" w:name="_Toc499300453"/>
+      <w:bookmarkStart w:id="16" w:name="_Toc530509080"/>
       <w:r>
         <w:rPr>
           <w:rFonts w:asciiTheme="minorHAnsi" w:hAnsiTheme="minorHAnsi"/>
@@ -1149,7 +2354,8 @@
         </w:rPr>
         <w:t>NECESIDADES AMBIENTALES</w:t>
       </w:r>
-      <w:bookmarkEnd w:id="9"/>
+      <w:bookmarkEnd w:id="15"/>
+      <w:bookmarkEnd w:id="16"/>
     </w:p>
     <w:p>
       <w:pPr>
@@ -1159,6 +2365,269 @@
           <w:lang w:val="es-ES"/>
         </w:rPr>
       </w:pPr>
+    </w:p>
+    <w:p>
+      <w:pPr>
+        <w:pStyle w:val="Ttulo2"/>
+        <w:numPr>
+          <w:ilvl w:val="1"/>
+          <w:numId w:val="3"/>
+        </w:numPr>
+        <w:ind w:left="993"/>
+        <w:jc w:val="both"/>
+        <w:rPr>
+          <w:rFonts w:asciiTheme="minorHAnsi" w:hAnsiTheme="minorHAnsi"/>
+          <w:sz w:val="24"/>
+          <w:lang w:val="es-ES"/>
+        </w:rPr>
+      </w:pPr>
+      <w:bookmarkStart w:id="17" w:name="_Toc499300454"/>
+      <w:r>
+        <w:rPr>
+          <w:rFonts w:asciiTheme="minorHAnsi" w:hAnsiTheme="minorHAnsi"/>
+          <w:sz w:val="24"/>
+          <w:lang w:val="es-ES"/>
+        </w:rPr>
+        <w:t>HARDWARE</w:t>
+      </w:r>
+      <w:bookmarkEnd w:id="17"/>
+    </w:p>
+    <w:p>
+      <w:pPr>
+        <w:pStyle w:val="Ttulo2"/>
+        <w:numPr>
+          <w:ilvl w:val="0"/>
+          <w:numId w:val="8"/>
+        </w:numPr>
+        <w:ind w:left="1134"/>
+        <w:jc w:val="both"/>
+        <w:rPr>
+          <w:rFonts w:asciiTheme="minorHAnsi" w:hAnsiTheme="minorHAnsi"/>
+          <w:b w:val="0"/>
+          <w:sz w:val="24"/>
+          <w:lang w:val="es-ES"/>
+        </w:rPr>
+      </w:pPr>
+      <w:bookmarkStart w:id="18" w:name="_Toc499300455"/>
+      <w:r>
+        <w:rPr>
+          <w:rFonts w:asciiTheme="minorHAnsi" w:eastAsia="Arial" w:hAnsiTheme="minorHAnsi" w:cs="Arial"/>
+          <w:b w:val="0"/>
+          <w:sz w:val="24"/>
+        </w:rPr>
+        <w:t>Las pruebas se llevarán a cabo e</w:t>
+      </w:r>
+      <w:r>
+        <w:rPr>
+          <w:rFonts w:asciiTheme="minorHAnsi" w:eastAsia="Arial" w:hAnsiTheme="minorHAnsi" w:cs="Arial"/>
+          <w:b w:val="0"/>
+          <w:sz w:val="24"/>
+        </w:rPr>
+        <w:t>n la configuración de hardware de un Servidor</w:t>
+      </w:r>
+      <w:r>
+        <w:rPr>
+          <w:rFonts w:asciiTheme="minorHAnsi" w:eastAsia="Arial" w:hAnsiTheme="minorHAnsi" w:cs="Arial"/>
+          <w:b w:val="0"/>
+          <w:sz w:val="24"/>
+        </w:rPr>
+        <w:t xml:space="preserve"> local.</w:t>
+      </w:r>
+      <w:bookmarkEnd w:id="18"/>
+      <w:r>
+        <w:rPr>
+          <w:rFonts w:asciiTheme="minorHAnsi" w:eastAsia="Arial" w:hAnsiTheme="minorHAnsi" w:cs="Arial"/>
+          <w:b w:val="0"/>
+          <w:sz w:val="24"/>
+        </w:rPr>
+        <w:t xml:space="preserve"> </w:t>
+      </w:r>
+    </w:p>
+    <w:p>
+      <w:pPr>
+        <w:ind w:left="774"/>
+        <w:jc w:val="both"/>
+        <w:rPr>
+          <w:rFonts w:asciiTheme="minorHAnsi" w:hAnsiTheme="minorHAnsi"/>
+          <w:sz w:val="24"/>
+        </w:rPr>
+      </w:pPr>
+    </w:p>
+    <w:p>
+      <w:pPr>
+        <w:rPr>
+          <w:rFonts w:asciiTheme="minorHAnsi" w:hAnsiTheme="minorHAnsi"/>
+        </w:rPr>
+      </w:pPr>
+    </w:p>
+    <w:p>
+      <w:pPr>
+        <w:rPr>
+          <w:rFonts w:asciiTheme="minorHAnsi" w:hAnsiTheme="minorHAnsi"/>
+        </w:rPr>
+      </w:pPr>
+    </w:p>
+    <w:p>
+      <w:pPr>
+        <w:rPr>
+          <w:rFonts w:asciiTheme="minorHAnsi" w:hAnsiTheme="minorHAnsi"/>
+          <w:lang w:val="es-ES"/>
+        </w:rPr>
+      </w:pPr>
+    </w:p>
+    <w:p>
+      <w:pPr>
+        <w:pStyle w:val="Ttulo2"/>
+        <w:numPr>
+          <w:ilvl w:val="1"/>
+          <w:numId w:val="3"/>
+        </w:numPr>
+        <w:ind w:left="993"/>
+        <w:rPr>
+          <w:rFonts w:asciiTheme="minorHAnsi" w:hAnsiTheme="minorHAnsi"/>
+          <w:sz w:val="24"/>
+          <w:lang w:val="es-ES"/>
+        </w:rPr>
+      </w:pPr>
+      <w:bookmarkStart w:id="19" w:name="_Toc499300456"/>
+      <w:r>
+        <w:rPr>
+          <w:rFonts w:asciiTheme="minorHAnsi" w:hAnsiTheme="minorHAnsi"/>
+          <w:sz w:val="24"/>
+          <w:lang w:val="es-ES"/>
+        </w:rPr>
+        <w:lastRenderedPageBreak/>
+        <w:t>SOFTWARE</w:t>
+      </w:r>
+      <w:bookmarkEnd w:id="19"/>
+    </w:p>
+    <w:p>
+      <w:pPr>
+        <w:pStyle w:val="Prrafodelista"/>
+        <w:numPr>
+          <w:ilvl w:val="0"/>
+          <w:numId w:val="10"/>
+        </w:numPr>
+        <w:spacing w:line="244" w:lineRule="auto"/>
+        <w:jc w:val="both"/>
+        <w:rPr>
+          <w:rFonts w:asciiTheme="minorHAnsi" w:hAnsiTheme="minorHAnsi"/>
+          <w:sz w:val="24"/>
+        </w:rPr>
+      </w:pPr>
+      <w:r>
+        <w:rPr>
+          <w:rFonts w:asciiTheme="minorHAnsi" w:eastAsia="Arial" w:hAnsiTheme="minorHAnsi" w:cs="Arial"/>
+          <w:b/>
+          <w:sz w:val="24"/>
+        </w:rPr>
+        <w:t xml:space="preserve">Sistema Operativo: </w:t>
+      </w:r>
+      <w:r>
+        <w:rPr>
+          <w:rFonts w:asciiTheme="minorHAnsi" w:eastAsia="Arial" w:hAnsiTheme="minorHAnsi" w:cs="Arial"/>
+          <w:sz w:val="24"/>
+        </w:rPr>
+        <w:t>Windows 7 de 64 bits.</w:t>
+      </w:r>
+    </w:p>
+    <w:p>
+      <w:pPr>
+        <w:pStyle w:val="Prrafodelista"/>
+        <w:numPr>
+          <w:ilvl w:val="0"/>
+          <w:numId w:val="10"/>
+        </w:numPr>
+        <w:spacing w:line="244" w:lineRule="auto"/>
+        <w:jc w:val="both"/>
+        <w:rPr>
+          <w:rFonts w:asciiTheme="minorHAnsi" w:hAnsiTheme="minorHAnsi"/>
+          <w:sz w:val="24"/>
+        </w:rPr>
+      </w:pPr>
+      <w:r>
+        <w:rPr>
+          <w:rFonts w:asciiTheme="minorHAnsi" w:eastAsia="Arial" w:hAnsiTheme="minorHAnsi" w:cs="Arial"/>
+          <w:b/>
+          <w:sz w:val="24"/>
+        </w:rPr>
+        <w:t>S</w:t>
+      </w:r>
+      <w:r>
+        <w:rPr>
+          <w:rFonts w:asciiTheme="minorHAnsi" w:eastAsia="Arial" w:hAnsiTheme="minorHAnsi" w:cs="Arial"/>
+          <w:b/>
+          <w:sz w:val="24"/>
+        </w:rPr>
+        <w:t xml:space="preserve">oftware de comunicaciones: </w:t>
+      </w:r>
+      <w:r>
+        <w:rPr>
+          <w:rFonts w:asciiTheme="minorHAnsi" w:eastAsia="Arial" w:hAnsiTheme="minorHAnsi" w:cs="Arial"/>
+          <w:sz w:val="24"/>
+        </w:rPr>
+        <w:t xml:space="preserve">Todos los </w:t>
+      </w:r>
+      <w:proofErr w:type="spellStart"/>
+      <w:r>
+        <w:rPr>
+          <w:rFonts w:asciiTheme="minorHAnsi" w:eastAsia="Arial" w:hAnsiTheme="minorHAnsi" w:cs="Arial"/>
+          <w:sz w:val="24"/>
+        </w:rPr>
+        <w:t>test</w:t>
+      </w:r>
+      <w:r>
+        <w:rPr>
+          <w:rFonts w:asciiTheme="minorHAnsi" w:eastAsia="Arial" w:hAnsiTheme="minorHAnsi" w:cs="Arial"/>
+          <w:sz w:val="24"/>
+        </w:rPr>
+        <w:t>e</w:t>
+      </w:r>
+      <w:r>
+        <w:rPr>
+          <w:rFonts w:asciiTheme="minorHAnsi" w:eastAsia="Arial" w:hAnsiTheme="minorHAnsi" w:cs="Arial"/>
+          <w:sz w:val="24"/>
+        </w:rPr>
+        <w:t>adores</w:t>
+      </w:r>
+      <w:proofErr w:type="spellEnd"/>
+      <w:r>
+        <w:rPr>
+          <w:rFonts w:asciiTheme="minorHAnsi" w:eastAsia="Arial" w:hAnsiTheme="minorHAnsi" w:cs="Arial"/>
+          <w:sz w:val="24"/>
+        </w:rPr>
+        <w:t xml:space="preserve"> conectados en línea pondrán a prueba el programa bajo el control del software de comunicación de prueba.</w:t>
+      </w:r>
+    </w:p>
+    <w:p>
+      <w:pPr>
+        <w:pStyle w:val="Prrafodelista"/>
+        <w:numPr>
+          <w:ilvl w:val="0"/>
+          <w:numId w:val="10"/>
+        </w:numPr>
+        <w:spacing w:line="244" w:lineRule="auto"/>
+        <w:jc w:val="both"/>
+        <w:rPr>
+          <w:rFonts w:asciiTheme="minorHAnsi" w:hAnsiTheme="minorHAnsi"/>
+          <w:sz w:val="24"/>
+        </w:rPr>
+      </w:pPr>
+      <w:r>
+        <w:rPr>
+          <w:rFonts w:asciiTheme="minorHAnsi" w:eastAsia="Arial" w:hAnsiTheme="minorHAnsi" w:cs="Arial"/>
+          <w:b/>
+          <w:sz w:val="24"/>
+        </w:rPr>
+        <w:t xml:space="preserve">Seguridad: </w:t>
+      </w:r>
+      <w:r>
+        <w:rPr>
+          <w:rFonts w:asciiTheme="minorHAnsi" w:eastAsia="Arial" w:hAnsiTheme="minorHAnsi" w:cs="Arial"/>
+          <w:sz w:val="24"/>
+        </w:rPr>
+        <w:t>Se limitará a los controles existentes.</w:t>
+      </w:r>
     </w:p>
     <w:p>
       <w:pPr>
@@ -1181,7 +2650,8 @@
           <w:lang w:val="es-ES"/>
         </w:rPr>
       </w:pPr>
-      <w:bookmarkStart w:id="10" w:name="_Toc499300457"/>
+      <w:bookmarkStart w:id="20" w:name="_Toc499300457"/>
+      <w:bookmarkStart w:id="21" w:name="_Toc530509081"/>
       <w:r>
         <w:rPr>
           <w:rFonts w:asciiTheme="minorHAnsi" w:hAnsiTheme="minorHAnsi"/>
@@ -1190,16 +2660,53 @@
         </w:rPr>
         <w:t>REQUISITOS PROCESALES ESPECIALES</w:t>
       </w:r>
-      <w:bookmarkEnd w:id="10"/>
-    </w:p>
-    <w:p>
-      <w:pPr>
-        <w:ind w:left="720"/>
+      <w:bookmarkEnd w:id="20"/>
+      <w:bookmarkEnd w:id="21"/>
+    </w:p>
+    <w:p>
+      <w:pPr>
+        <w:spacing w:line="235" w:lineRule="auto"/>
+        <w:ind w:left="708"/>
         <w:rPr>
           <w:rFonts w:asciiTheme="minorHAnsi" w:hAnsiTheme="minorHAnsi"/>
-          <w:lang w:val="es-ES"/>
-        </w:rPr>
-      </w:pPr>
+          <w:sz w:val="24"/>
+        </w:rPr>
+      </w:pPr>
+      <w:r>
+        <w:rPr>
+          <w:rFonts w:asciiTheme="minorHAnsi" w:eastAsia="Arial" w:hAnsiTheme="minorHAnsi" w:cs="Arial"/>
+          <w:sz w:val="24"/>
+        </w:rPr>
+        <w:t>No se presentan procedimientos especiales a tener en cuenta con este caso de uso, e</w:t>
+      </w:r>
+      <w:r>
+        <w:rPr>
+          <w:rFonts w:asciiTheme="minorHAnsi" w:eastAsia="Arial" w:hAnsiTheme="minorHAnsi" w:cs="Arial"/>
+          <w:sz w:val="24"/>
+        </w:rPr>
+        <w:t xml:space="preserve">l procedimiento para utilizar el módulo Gestionar </w:t>
+      </w:r>
+      <w:r>
+        <w:rPr>
+          <w:rFonts w:asciiTheme="minorHAnsi" w:eastAsia="Arial" w:hAnsiTheme="minorHAnsi" w:cs="Arial"/>
+          <w:sz w:val="24"/>
+        </w:rPr>
+        <w:t>medicamentos</w:t>
+      </w:r>
+      <w:r>
+        <w:rPr>
+          <w:rFonts w:asciiTheme="minorHAnsi" w:eastAsia="Arial" w:hAnsiTheme="minorHAnsi" w:cs="Arial"/>
+          <w:sz w:val="24"/>
+        </w:rPr>
+        <w:t xml:space="preserve"> se encuentra </w:t>
+      </w:r>
+      <w:r>
+        <w:rPr>
+          <w:rFonts w:asciiTheme="minorHAnsi" w:eastAsia="Arial" w:hAnsiTheme="minorHAnsi" w:cs="Arial"/>
+          <w:sz w:val="24"/>
+        </w:rPr>
+        <w:t>descrito en el manual de usuario.</w:t>
+      </w:r>
     </w:p>
     <w:p>
       <w:pPr>
@@ -1222,7 +2729,8 @@
           <w:lang w:val="es-ES"/>
         </w:rPr>
       </w:pPr>
-      <w:bookmarkStart w:id="11" w:name="_Toc499300458"/>
+      <w:bookmarkStart w:id="22" w:name="_Toc499300458"/>
+      <w:bookmarkStart w:id="23" w:name="_Toc530509082"/>
       <w:r>
         <w:rPr>
           <w:rFonts w:asciiTheme="minorHAnsi" w:hAnsiTheme="minorHAnsi"/>
@@ -1231,7 +2739,8 @@
         </w:rPr>
         <w:t>DEPENDENCIAS DEL INTERCASO</w:t>
       </w:r>
-      <w:bookmarkEnd w:id="11"/>
+      <w:bookmarkEnd w:id="22"/>
+      <w:bookmarkEnd w:id="23"/>
     </w:p>
     <w:p>
       <w:pPr>
@@ -1449,21 +2958,117 @@
           </w:tcPr>
           <w:p>
             <w:pPr>
-              <w:spacing w:line="240" w:lineRule="auto"/>
+              <w:spacing w:line="237" w:lineRule="auto"/>
               <w:jc w:val="center"/>
               <w:rPr>
-                <w:rFonts w:asciiTheme="minorHAnsi" w:hAnsiTheme="minorHAnsi"/>
+                <w:rFonts w:asciiTheme="minorHAnsi" w:hAnsiTheme="minorHAnsi" w:cs="Arial"/>
+                <w:sz w:val="24"/>
+                <w:szCs w:val="24"/>
               </w:rPr>
             </w:pPr>
+            <w:r>
+              <w:rPr>
+                <w:rFonts w:asciiTheme="minorHAnsi" w:hAnsiTheme="minorHAnsi" w:cs="Arial"/>
+                <w:sz w:val="24"/>
+                <w:szCs w:val="24"/>
+              </w:rPr>
+              <w:t>Código: "M023"</w:t>
+            </w:r>
           </w:p>
           <w:p>
             <w:pPr>
-              <w:spacing w:line="240" w:lineRule="auto"/>
+              <w:spacing w:line="237" w:lineRule="auto"/>
               <w:jc w:val="center"/>
               <w:rPr>
-                <w:rFonts w:asciiTheme="minorHAnsi" w:hAnsiTheme="minorHAnsi"/>
+                <w:rFonts w:asciiTheme="minorHAnsi" w:hAnsiTheme="minorHAnsi" w:cs="Arial"/>
+                <w:sz w:val="24"/>
+                <w:szCs w:val="24"/>
               </w:rPr>
             </w:pPr>
+            <w:r>
+              <w:rPr>
+                <w:rFonts w:asciiTheme="minorHAnsi" w:hAnsiTheme="minorHAnsi" w:cs="Arial"/>
+                <w:sz w:val="24"/>
+                <w:szCs w:val="24"/>
+              </w:rPr>
+              <w:t>Descripción: "paracetamol"</w:t>
+            </w:r>
+          </w:p>
+          <w:p>
+            <w:pPr>
+              <w:spacing w:line="237" w:lineRule="auto"/>
+              <w:jc w:val="center"/>
+              <w:rPr>
+                <w:rFonts w:asciiTheme="minorHAnsi" w:hAnsiTheme="minorHAnsi" w:cs="Arial"/>
+                <w:sz w:val="24"/>
+                <w:szCs w:val="24"/>
+              </w:rPr>
+            </w:pPr>
+            <w:r>
+              <w:rPr>
+                <w:rFonts w:asciiTheme="minorHAnsi" w:hAnsiTheme="minorHAnsi" w:cs="Arial"/>
+                <w:sz w:val="24"/>
+                <w:szCs w:val="24"/>
+              </w:rPr>
+              <w:t>Tipo: "pastilla"</w:t>
+            </w:r>
+          </w:p>
+          <w:p>
+            <w:pPr>
+              <w:spacing w:line="237" w:lineRule="auto"/>
+              <w:jc w:val="center"/>
+              <w:rPr>
+                <w:rFonts w:asciiTheme="minorHAnsi" w:hAnsiTheme="minorHAnsi" w:cs="Arial"/>
+                <w:sz w:val="24"/>
+                <w:szCs w:val="24"/>
+              </w:rPr>
+            </w:pPr>
+            <w:r>
+              <w:rPr>
+                <w:rFonts w:asciiTheme="minorHAnsi" w:hAnsiTheme="minorHAnsi" w:cs="Arial"/>
+                <w:sz w:val="24"/>
+                <w:szCs w:val="24"/>
+              </w:rPr>
+              <w:t>Fecha Vencimiento: "2019-01-19"</w:t>
+            </w:r>
+          </w:p>
+          <w:p>
+            <w:pPr>
+              <w:spacing w:line="237" w:lineRule="auto"/>
+              <w:jc w:val="center"/>
+              <w:rPr>
+                <w:rFonts w:asciiTheme="minorHAnsi" w:hAnsiTheme="minorHAnsi" w:cs="Arial"/>
+                <w:sz w:val="24"/>
+                <w:szCs w:val="24"/>
+              </w:rPr>
+            </w:pPr>
+            <w:r>
+              <w:rPr>
+                <w:rFonts w:asciiTheme="minorHAnsi" w:hAnsiTheme="minorHAnsi" w:cs="Arial"/>
+                <w:sz w:val="24"/>
+                <w:szCs w:val="24"/>
+              </w:rPr>
+              <w:t>Stock: 125</w:t>
+            </w:r>
+          </w:p>
+          <w:p>
+            <w:pPr>
+              <w:spacing w:line="237" w:lineRule="auto"/>
+              <w:jc w:val="center"/>
+              <w:rPr>
+                <w:rFonts w:asciiTheme="minorHAnsi" w:hAnsiTheme="minorHAnsi" w:cs="Arial"/>
+                <w:sz w:val="24"/>
+                <w:szCs w:val="24"/>
+              </w:rPr>
+            </w:pPr>
+            <w:r>
+              <w:rPr>
+                <w:rFonts w:asciiTheme="minorHAnsi" w:hAnsiTheme="minorHAnsi" w:cs="Arial"/>
+                <w:sz w:val="24"/>
+                <w:szCs w:val="24"/>
+              </w:rPr>
+              <w:t>Precio Referencial: 1.2</w:t>
+            </w:r>
           </w:p>
         </w:tc>
         <w:tc>
@@ -1493,6 +3098,13 @@
                 <w:sz w:val="21"/>
               </w:rPr>
             </w:pPr>
+            <w:r>
+              <w:rPr>
+                <w:rFonts w:asciiTheme="minorHAnsi" w:hAnsiTheme="minorHAnsi"/>
+                <w:sz w:val="21"/>
+              </w:rPr>
+              <w:t>Se registra el medicamento correctamente</w:t>
+            </w:r>
           </w:p>
         </w:tc>
       </w:tr>
@@ -1557,12 +3169,171 @@
           </w:tcPr>
           <w:p>
             <w:pPr>
+              <w:spacing w:line="237" w:lineRule="auto"/>
+              <w:jc w:val="center"/>
+              <w:rPr>
+                <w:rFonts w:asciiTheme="minorHAnsi" w:hAnsiTheme="minorHAnsi" w:cs="Arial"/>
+                <w:sz w:val="24"/>
+                <w:szCs w:val="24"/>
+              </w:rPr>
+            </w:pPr>
+            <w:r>
+              <w:rPr>
+                <w:rFonts w:asciiTheme="minorHAnsi" w:hAnsiTheme="minorHAnsi" w:cs="Arial"/>
+                <w:sz w:val="24"/>
+                <w:szCs w:val="24"/>
+              </w:rPr>
+              <w:t>Código: "M0</w:t>
+            </w:r>
+            <w:r>
+              <w:rPr>
+                <w:rFonts w:asciiTheme="minorHAnsi" w:hAnsiTheme="minorHAnsi" w:cs="Arial"/>
+                <w:sz w:val="24"/>
+                <w:szCs w:val="24"/>
+              </w:rPr>
+              <w:t>26</w:t>
+            </w:r>
+            <w:r>
+              <w:rPr>
+                <w:rFonts w:asciiTheme="minorHAnsi" w:hAnsiTheme="minorHAnsi" w:cs="Arial"/>
+                <w:sz w:val="24"/>
+                <w:szCs w:val="24"/>
+              </w:rPr>
+              <w:t>"</w:t>
+            </w:r>
+          </w:p>
+          <w:p>
+            <w:pPr>
+              <w:spacing w:line="237" w:lineRule="auto"/>
+              <w:jc w:val="center"/>
+              <w:rPr>
+                <w:rFonts w:asciiTheme="minorHAnsi" w:hAnsiTheme="minorHAnsi" w:cs="Arial"/>
+                <w:sz w:val="24"/>
+                <w:szCs w:val="24"/>
+              </w:rPr>
+            </w:pPr>
+            <w:r>
+              <w:rPr>
+                <w:rFonts w:asciiTheme="minorHAnsi" w:hAnsiTheme="minorHAnsi" w:cs="Arial"/>
+                <w:sz w:val="24"/>
+                <w:szCs w:val="24"/>
+              </w:rPr>
+              <w:t xml:space="preserve">Descripción: </w:t>
+            </w:r>
+            <w:r>
+              <w:rPr>
+                <w:rFonts w:asciiTheme="minorHAnsi" w:hAnsiTheme="minorHAnsi" w:cs="Arial"/>
+                <w:sz w:val="24"/>
+                <w:szCs w:val="24"/>
+              </w:rPr>
+              <w:t>"ACICLOVIR</w:t>
+            </w:r>
+            <w:r>
+              <w:rPr>
+                <w:rFonts w:asciiTheme="minorHAnsi" w:hAnsiTheme="minorHAnsi" w:cs="Arial"/>
+                <w:sz w:val="24"/>
+                <w:szCs w:val="24"/>
+              </w:rPr>
+              <w:t>"</w:t>
+            </w:r>
+          </w:p>
+          <w:p>
+            <w:pPr>
+              <w:spacing w:line="237" w:lineRule="auto"/>
+              <w:jc w:val="center"/>
+              <w:rPr>
+                <w:rFonts w:asciiTheme="minorHAnsi" w:hAnsiTheme="minorHAnsi" w:cs="Arial"/>
+                <w:sz w:val="24"/>
+                <w:szCs w:val="24"/>
+              </w:rPr>
+            </w:pPr>
+            <w:r>
+              <w:rPr>
+                <w:rFonts w:asciiTheme="minorHAnsi" w:hAnsiTheme="minorHAnsi" w:cs="Arial"/>
+                <w:sz w:val="24"/>
+                <w:szCs w:val="24"/>
+              </w:rPr>
+              <w:t>Tipo: "pastilla"</w:t>
+            </w:r>
+          </w:p>
+          <w:p>
+            <w:pPr>
+              <w:spacing w:line="237" w:lineRule="auto"/>
+              <w:jc w:val="center"/>
+              <w:rPr>
+                <w:rFonts w:asciiTheme="minorHAnsi" w:hAnsiTheme="minorHAnsi" w:cs="Arial"/>
+                <w:sz w:val="24"/>
+                <w:szCs w:val="24"/>
+              </w:rPr>
+            </w:pPr>
+            <w:r>
+              <w:rPr>
+                <w:rFonts w:asciiTheme="minorHAnsi" w:hAnsiTheme="minorHAnsi" w:cs="Arial"/>
+                <w:sz w:val="24"/>
+                <w:szCs w:val="24"/>
+              </w:rPr>
+              <w:t>Fecha Vencimiento</w:t>
+            </w:r>
+            <w:r>
+              <w:rPr>
+                <w:rFonts w:asciiTheme="minorHAnsi" w:hAnsiTheme="minorHAnsi" w:cs="Arial"/>
+                <w:sz w:val="24"/>
+                <w:szCs w:val="24"/>
+              </w:rPr>
+              <w:t>: NULL</w:t>
+            </w:r>
+          </w:p>
+          <w:p>
+            <w:pPr>
+              <w:spacing w:line="237" w:lineRule="auto"/>
+              <w:jc w:val="center"/>
+              <w:rPr>
+                <w:rFonts w:asciiTheme="minorHAnsi" w:hAnsiTheme="minorHAnsi" w:cs="Arial"/>
+                <w:sz w:val="24"/>
+                <w:szCs w:val="24"/>
+              </w:rPr>
+            </w:pPr>
+            <w:r>
+              <w:rPr>
+                <w:rFonts w:asciiTheme="minorHAnsi" w:hAnsiTheme="minorHAnsi" w:cs="Arial"/>
+                <w:sz w:val="24"/>
+                <w:szCs w:val="24"/>
+              </w:rPr>
+              <w:t xml:space="preserve">Stock: </w:t>
+            </w:r>
+            <w:r>
+              <w:rPr>
+                <w:rFonts w:asciiTheme="minorHAnsi" w:hAnsiTheme="minorHAnsi" w:cs="Arial"/>
+                <w:sz w:val="24"/>
+                <w:szCs w:val="24"/>
+              </w:rPr>
+              <w:t>NULL</w:t>
+            </w:r>
+          </w:p>
+          <w:p>
+            <w:pPr>
               <w:spacing w:line="240" w:lineRule="auto"/>
               <w:jc w:val="center"/>
               <w:rPr>
                 <w:rFonts w:asciiTheme="minorHAnsi" w:hAnsiTheme="minorHAnsi"/>
               </w:rPr>
             </w:pPr>
+            <w:r>
+              <w:rPr>
+                <w:rFonts w:asciiTheme="minorHAnsi" w:hAnsiTheme="minorHAnsi" w:cs="Arial"/>
+                <w:sz w:val="24"/>
+                <w:szCs w:val="24"/>
+              </w:rPr>
+              <w:t xml:space="preserve">Precio Referencial: </w:t>
+            </w:r>
+            <w:r>
+              <w:rPr>
+                <w:rFonts w:asciiTheme="minorHAnsi" w:hAnsiTheme="minorHAnsi" w:cs="Arial"/>
+                <w:sz w:val="24"/>
+                <w:szCs w:val="24"/>
+              </w:rPr>
+              <w:t>NULL</w:t>
+            </w:r>
           </w:p>
         </w:tc>
         <w:tc>
@@ -1591,6 +3362,27 @@
                 <w:rFonts w:asciiTheme="minorHAnsi" w:hAnsiTheme="minorHAnsi"/>
               </w:rPr>
             </w:pPr>
+            <w:r>
+              <w:rPr>
+                <w:rFonts w:asciiTheme="minorHAnsi" w:hAnsiTheme="minorHAnsi"/>
+                <w:sz w:val="21"/>
+              </w:rPr>
+              <w:t xml:space="preserve">No se puede registrar </w:t>
+            </w:r>
+            <w:r>
+              <w:rPr>
+                <w:rFonts w:asciiTheme="minorHAnsi" w:hAnsiTheme="minorHAnsi"/>
+                <w:sz w:val="21"/>
+              </w:rPr>
+              <w:t>el</w:t>
+            </w:r>
+            <w:r>
+              <w:rPr>
+                <w:rFonts w:asciiTheme="minorHAnsi" w:hAnsiTheme="minorHAnsi"/>
+                <w:sz w:val="21"/>
+              </w:rPr>
+              <w:t xml:space="preserve"> medicamento, ya que cada campo es obligatorio</w:t>
+            </w:r>
           </w:p>
         </w:tc>
       </w:tr>
@@ -1655,12 +3447,163 @@
           </w:tcPr>
           <w:p>
             <w:pPr>
+              <w:spacing w:line="237" w:lineRule="auto"/>
+              <w:jc w:val="center"/>
+              <w:rPr>
+                <w:rFonts w:asciiTheme="minorHAnsi" w:hAnsiTheme="minorHAnsi" w:cs="Arial"/>
+                <w:sz w:val="24"/>
+                <w:szCs w:val="24"/>
+              </w:rPr>
+            </w:pPr>
+            <w:r>
+              <w:rPr>
+                <w:rFonts w:asciiTheme="minorHAnsi" w:hAnsiTheme="minorHAnsi" w:cs="Arial"/>
+                <w:sz w:val="24"/>
+                <w:szCs w:val="24"/>
+              </w:rPr>
+              <w:t>Código: "M</w:t>
+            </w:r>
+            <w:r>
+              <w:rPr>
+                <w:rFonts w:asciiTheme="minorHAnsi" w:hAnsiTheme="minorHAnsi" w:cs="Arial"/>
+                <w:sz w:val="24"/>
+                <w:szCs w:val="24"/>
+              </w:rPr>
+              <w:t>/#</w:t>
+            </w:r>
+            <w:r>
+              <w:rPr>
+                <w:rFonts w:asciiTheme="minorHAnsi" w:hAnsiTheme="minorHAnsi" w:cs="Arial"/>
+                <w:sz w:val="24"/>
+                <w:szCs w:val="24"/>
+              </w:rPr>
+              <w:t>02</w:t>
+            </w:r>
+            <w:r>
+              <w:rPr>
+                <w:rFonts w:asciiTheme="minorHAnsi" w:hAnsiTheme="minorHAnsi" w:cs="Arial"/>
+                <w:sz w:val="24"/>
+                <w:szCs w:val="24"/>
+              </w:rPr>
+              <w:t>7</w:t>
+            </w:r>
+            <w:r>
+              <w:rPr>
+                <w:rFonts w:asciiTheme="minorHAnsi" w:hAnsiTheme="minorHAnsi" w:cs="Arial"/>
+                <w:sz w:val="24"/>
+                <w:szCs w:val="24"/>
+              </w:rPr>
+              <w:t>"</w:t>
+            </w:r>
+          </w:p>
+          <w:p>
+            <w:pPr>
+              <w:spacing w:line="237" w:lineRule="auto"/>
+              <w:jc w:val="center"/>
+              <w:rPr>
+                <w:rFonts w:asciiTheme="minorHAnsi" w:hAnsiTheme="minorHAnsi" w:cs="Arial"/>
+                <w:sz w:val="24"/>
+                <w:szCs w:val="24"/>
+              </w:rPr>
+            </w:pPr>
+            <w:r>
+              <w:rPr>
+                <w:rFonts w:asciiTheme="minorHAnsi" w:hAnsiTheme="minorHAnsi" w:cs="Arial"/>
+                <w:sz w:val="24"/>
+                <w:szCs w:val="24"/>
+              </w:rPr>
+              <w:t>Descripción: "</w:t>
+            </w:r>
+            <w:r>
+              <w:rPr>
+                <w:rFonts w:asciiTheme="minorHAnsi" w:hAnsiTheme="minorHAnsi" w:cs="Arial"/>
+                <w:sz w:val="24"/>
+                <w:szCs w:val="24"/>
+              </w:rPr>
+              <w:t>ACNOTIN</w:t>
+            </w:r>
+            <w:r>
+              <w:rPr>
+                <w:rFonts w:asciiTheme="minorHAnsi" w:hAnsiTheme="minorHAnsi" w:cs="Arial"/>
+                <w:sz w:val="24"/>
+                <w:szCs w:val="24"/>
+              </w:rPr>
+              <w:t>"</w:t>
+            </w:r>
+          </w:p>
+          <w:p>
+            <w:pPr>
+              <w:spacing w:line="237" w:lineRule="auto"/>
+              <w:jc w:val="center"/>
+              <w:rPr>
+                <w:rFonts w:asciiTheme="minorHAnsi" w:hAnsiTheme="minorHAnsi" w:cs="Arial"/>
+                <w:sz w:val="24"/>
+                <w:szCs w:val="24"/>
+              </w:rPr>
+            </w:pPr>
+            <w:r>
+              <w:rPr>
+                <w:rFonts w:asciiTheme="minorHAnsi" w:hAnsiTheme="minorHAnsi" w:cs="Arial"/>
+                <w:sz w:val="24"/>
+                <w:szCs w:val="24"/>
+              </w:rPr>
+              <w:t>Tipo: "pastilla"</w:t>
+            </w:r>
+          </w:p>
+          <w:p>
+            <w:pPr>
+              <w:spacing w:line="237" w:lineRule="auto"/>
+              <w:jc w:val="center"/>
+              <w:rPr>
+                <w:rFonts w:asciiTheme="minorHAnsi" w:hAnsiTheme="minorHAnsi" w:cs="Arial"/>
+                <w:sz w:val="24"/>
+                <w:szCs w:val="24"/>
+              </w:rPr>
+            </w:pPr>
+            <w:r>
+              <w:rPr>
+                <w:rFonts w:asciiTheme="minorHAnsi" w:hAnsiTheme="minorHAnsi" w:cs="Arial"/>
+                <w:sz w:val="24"/>
+                <w:szCs w:val="24"/>
+              </w:rPr>
+              <w:t>Fecha Vencimiento: "2019-01-19"</w:t>
+            </w:r>
+          </w:p>
+          <w:p>
+            <w:pPr>
+              <w:spacing w:line="237" w:lineRule="auto"/>
+              <w:jc w:val="center"/>
+              <w:rPr>
+                <w:rFonts w:asciiTheme="minorHAnsi" w:hAnsiTheme="minorHAnsi" w:cs="Arial"/>
+                <w:sz w:val="24"/>
+                <w:szCs w:val="24"/>
+              </w:rPr>
+            </w:pPr>
+            <w:r>
+              <w:rPr>
+                <w:rFonts w:asciiTheme="minorHAnsi" w:hAnsiTheme="minorHAnsi" w:cs="Arial"/>
+                <w:sz w:val="24"/>
+                <w:szCs w:val="24"/>
+              </w:rPr>
+              <w:t>Stock: 125</w:t>
+            </w:r>
+          </w:p>
+          <w:p>
+            <w:pPr>
               <w:spacing w:line="240" w:lineRule="auto"/>
               <w:jc w:val="center"/>
               <w:rPr>
                 <w:rFonts w:asciiTheme="minorHAnsi" w:hAnsiTheme="minorHAnsi"/>
               </w:rPr>
             </w:pPr>
+            <w:r>
+              <w:rPr>
+                <w:rFonts w:asciiTheme="minorHAnsi" w:hAnsiTheme="minorHAnsi" w:cs="Arial"/>
+                <w:sz w:val="24"/>
+                <w:szCs w:val="24"/>
+              </w:rPr>
+              <w:t>Precio Referencial: 1.2</w:t>
+            </w:r>
           </w:p>
         </w:tc>
         <w:tc>
@@ -1690,6 +3633,13 @@
                 <w:sz w:val="21"/>
               </w:rPr>
             </w:pPr>
+            <w:r>
+              <w:rPr>
+                <w:rFonts w:asciiTheme="minorHAnsi" w:hAnsiTheme="minorHAnsi"/>
+                <w:sz w:val="21"/>
+              </w:rPr>
+              <w:t>No se registra el medicamento, el código no puede contener caracteres especiales</w:t>
+            </w:r>
           </w:p>
         </w:tc>
       </w:tr>
@@ -1751,10 +3701,10 @@
       </w:pPr>
     </w:p>
     <w:sectPr>
-      <w:headerReference w:type="default" r:id="rId10"/>
-      <w:footerReference w:type="default" r:id="rId11"/>
-      <w:headerReference w:type="first" r:id="rId12"/>
-      <w:footerReference w:type="first" r:id="rId13"/>
+      <w:headerReference w:type="default" r:id="rId11"/>
+      <w:footerReference w:type="default" r:id="rId12"/>
+      <w:headerReference w:type="first" r:id="rId13"/>
+      <w:footerReference w:type="first" r:id="rId14"/>
       <w:pgSz w:w="12240" w:h="15840" w:code="1"/>
       <w:pgMar w:top="1440" w:right="1440" w:bottom="1440" w:left="1440" w:header="720" w:footer="720" w:gutter="0"/>
       <w:cols w:space="720"/>
@@ -1764,7 +3714,7 @@
 </file>
 
 <file path=word/endnotes.xml><?xml version="1.0" encoding="utf-8"?>
-<w:endnotes xmlns:wpc="http://schemas.microsoft.com/office/word/2010/wordprocessingCanvas" xmlns:cx="http://schemas.microsoft.com/office/drawing/2014/chartex" xmlns:cx1="http://schemas.microsoft.com/office/drawing/2015/9/8/chartex" xmlns:mc="http://schemas.openxmlformats.org/markup-compatibility/2006" xmlns:o="urn:schemas-microsoft-com:office:office" xmlns:r="http://schemas.openxmlformats.org/officeDocument/2006/relationships" xmlns:m="http://schemas.openxmlformats.org/officeDocument/2006/math" xmlns:v="urn:schemas-microsoft-com:vml" xmlns:wp14="http://schemas.microsoft.com/office/word/2010/wordprocessingDrawing" xmlns:wp="http://schemas.openxmlformats.org/drawingml/2006/wordprocessingDrawing" xmlns:w10="urn:schemas-microsoft-com:office:word" xmlns:w="http://schemas.openxmlformats.org/wordprocessingml/2006/main" xmlns:w14="http://schemas.microsoft.com/office/word/2010/wordml" xmlns:w15="http://schemas.microsoft.com/office/word/2012/wordml" xmlns:w16se="http://schemas.microsoft.com/office/word/2015/wordml/symex" xmlns:wpg="http://schemas.microsoft.com/office/word/2010/wordprocessingGroup" xmlns:wpi="http://schemas.microsoft.com/office/word/2010/wordprocessingInk" xmlns:wne="http://schemas.microsoft.com/office/word/2006/wordml" xmlns:wps="http://schemas.microsoft.com/office/word/2010/wordprocessingShape" mc:Ignorable="w14 w15 w16se wp14">
+<w:endnotes xmlns:wpc="http://schemas.microsoft.com/office/word/2010/wordprocessingCanvas" xmlns:mc="http://schemas.openxmlformats.org/markup-compatibility/2006" xmlns:o="urn:schemas-microsoft-com:office:office" xmlns:r="http://schemas.openxmlformats.org/officeDocument/2006/relationships" xmlns:m="http://schemas.openxmlformats.org/officeDocument/2006/math" xmlns:v="urn:schemas-microsoft-com:vml" xmlns:wp14="http://schemas.microsoft.com/office/word/2010/wordprocessingDrawing" xmlns:wp="http://schemas.openxmlformats.org/drawingml/2006/wordprocessingDrawing" xmlns:w10="urn:schemas-microsoft-com:office:word" xmlns:w="http://schemas.openxmlformats.org/wordprocessingml/2006/main" xmlns:w14="http://schemas.microsoft.com/office/word/2010/wordml" xmlns:w15="http://schemas.microsoft.com/office/word/2012/wordml" xmlns:wpg="http://schemas.microsoft.com/office/word/2010/wordprocessingGroup" xmlns:wpi="http://schemas.microsoft.com/office/word/2010/wordprocessingInk" xmlns:wne="http://schemas.microsoft.com/office/word/2006/wordml" xmlns:wps="http://schemas.microsoft.com/office/word/2010/wordprocessingShape" mc:Ignorable="w14 w15 wp14">
   <w:endnote w:type="separator" w:id="-1">
     <w:p>
       <w:pPr>
@@ -1789,7 +3739,7 @@
 </file>
 
 <file path=word/footer1.xml><?xml version="1.0" encoding="utf-8"?>
-<w:ftr xmlns:wpc="http://schemas.microsoft.com/office/word/2010/wordprocessingCanvas" xmlns:cx="http://schemas.microsoft.com/office/drawing/2014/chartex" xmlns:cx1="http://schemas.microsoft.com/office/drawing/2015/9/8/chartex" xmlns:mc="http://schemas.openxmlformats.org/markup-compatibility/2006" xmlns:o="urn:schemas-microsoft-com:office:office" xmlns:r="http://schemas.openxmlformats.org/officeDocument/2006/relationships" xmlns:m="http://schemas.openxmlformats.org/officeDocument/2006/math" xmlns:v="urn:schemas-microsoft-com:vml" xmlns:wp14="http://schemas.microsoft.com/office/word/2010/wordprocessingDrawing" xmlns:wp="http://schemas.openxmlformats.org/drawingml/2006/wordprocessingDrawing" xmlns:w10="urn:schemas-microsoft-com:office:word" xmlns:w="http://schemas.openxmlformats.org/wordprocessingml/2006/main" xmlns:w14="http://schemas.microsoft.com/office/word/2010/wordml" xmlns:w15="http://schemas.microsoft.com/office/word/2012/wordml" xmlns:w16se="http://schemas.microsoft.com/office/word/2015/wordml/symex" xmlns:wpg="http://schemas.microsoft.com/office/word/2010/wordprocessingGroup" xmlns:wpi="http://schemas.microsoft.com/office/word/2010/wordprocessingInk" xmlns:wne="http://schemas.microsoft.com/office/word/2006/wordml" xmlns:wps="http://schemas.microsoft.com/office/word/2010/wordprocessingShape" mc:Ignorable="w14 w15 w16se wp14">
+<w:ftr xmlns:wpc="http://schemas.microsoft.com/office/word/2010/wordprocessingCanvas" xmlns:mc="http://schemas.openxmlformats.org/markup-compatibility/2006" xmlns:o="urn:schemas-microsoft-com:office:office" xmlns:r="http://schemas.openxmlformats.org/officeDocument/2006/relationships" xmlns:m="http://schemas.openxmlformats.org/officeDocument/2006/math" xmlns:v="urn:schemas-microsoft-com:vml" xmlns:wp14="http://schemas.microsoft.com/office/word/2010/wordprocessingDrawing" xmlns:wp="http://schemas.openxmlformats.org/drawingml/2006/wordprocessingDrawing" xmlns:w10="urn:schemas-microsoft-com:office:word" xmlns:w="http://schemas.openxmlformats.org/wordprocessingml/2006/main" xmlns:w14="http://schemas.microsoft.com/office/word/2010/wordml" xmlns:w15="http://schemas.microsoft.com/office/word/2012/wordml" xmlns:wpg="http://schemas.microsoft.com/office/word/2010/wordprocessingGroup" xmlns:wpi="http://schemas.microsoft.com/office/word/2010/wordprocessingInk" xmlns:wne="http://schemas.microsoft.com/office/word/2006/wordml" xmlns:wps="http://schemas.microsoft.com/office/word/2010/wordprocessingShape" mc:Ignorable="w14 w15 wp14">
   <w:p>
     <w:pPr>
       <w:pStyle w:val="Piedepgina"/>
@@ -1827,7 +3777,7 @@
 </file>
 
 <file path=word/footer2.xml><?xml version="1.0" encoding="utf-8"?>
-<w:ftr xmlns:wpc="http://schemas.microsoft.com/office/word/2010/wordprocessingCanvas" xmlns:cx="http://schemas.microsoft.com/office/drawing/2014/chartex" xmlns:cx1="http://schemas.microsoft.com/office/drawing/2015/9/8/chartex" xmlns:mc="http://schemas.openxmlformats.org/markup-compatibility/2006" xmlns:o="urn:schemas-microsoft-com:office:office" xmlns:r="http://schemas.openxmlformats.org/officeDocument/2006/relationships" xmlns:m="http://schemas.openxmlformats.org/officeDocument/2006/math" xmlns:v="urn:schemas-microsoft-com:vml" xmlns:wp14="http://schemas.microsoft.com/office/word/2010/wordprocessingDrawing" xmlns:wp="http://schemas.openxmlformats.org/drawingml/2006/wordprocessingDrawing" xmlns:w10="urn:schemas-microsoft-com:office:word" xmlns:w="http://schemas.openxmlformats.org/wordprocessingml/2006/main" xmlns:w14="http://schemas.microsoft.com/office/word/2010/wordml" xmlns:w15="http://schemas.microsoft.com/office/word/2012/wordml" xmlns:w16se="http://schemas.microsoft.com/office/word/2015/wordml/symex" xmlns:wpg="http://schemas.microsoft.com/office/word/2010/wordprocessingGroup" xmlns:wpi="http://schemas.microsoft.com/office/word/2010/wordprocessingInk" xmlns:wne="http://schemas.microsoft.com/office/word/2006/wordml" xmlns:wps="http://schemas.microsoft.com/office/word/2010/wordprocessingShape" mc:Ignorable="w14 w15 w16se wp14">
+<w:ftr xmlns:wpc="http://schemas.microsoft.com/office/word/2010/wordprocessingCanvas" xmlns:mc="http://schemas.openxmlformats.org/markup-compatibility/2006" xmlns:o="urn:schemas-microsoft-com:office:office" xmlns:r="http://schemas.openxmlformats.org/officeDocument/2006/relationships" xmlns:m="http://schemas.openxmlformats.org/officeDocument/2006/math" xmlns:v="urn:schemas-microsoft-com:vml" xmlns:wp14="http://schemas.microsoft.com/office/word/2010/wordprocessingDrawing" xmlns:wp="http://schemas.openxmlformats.org/drawingml/2006/wordprocessingDrawing" xmlns:w10="urn:schemas-microsoft-com:office:word" xmlns:w="http://schemas.openxmlformats.org/wordprocessingml/2006/main" xmlns:w14="http://schemas.microsoft.com/office/word/2010/wordml" xmlns:w15="http://schemas.microsoft.com/office/word/2012/wordml" xmlns:wpg="http://schemas.microsoft.com/office/word/2010/wordprocessingGroup" xmlns:wpi="http://schemas.microsoft.com/office/word/2010/wordprocessingInk" xmlns:wne="http://schemas.microsoft.com/office/word/2006/wordml" xmlns:wps="http://schemas.microsoft.com/office/word/2010/wordprocessingShape" mc:Ignorable="w14 w15 wp14">
   <w:tbl>
     <w:tblPr>
       <w:tblW w:w="0" w:type="auto"/>
@@ -1966,7 +3916,7 @@
               <w:rStyle w:val="Nmerodepgina"/>
               <w:noProof/>
             </w:rPr>
-            <w:t>3</w:t>
+            <w:t>5</w:t>
           </w:r>
           <w:r>
             <w:rPr>
@@ -2003,7 +3953,7 @@
               <w:rStyle w:val="Nmerodepgina"/>
               <w:noProof/>
             </w:rPr>
-            <w:t>4</w:t>
+            <w:t>5</w:t>
           </w:r>
           <w:r>
             <w:rPr>
@@ -2024,7 +3974,7 @@
 </file>
 
 <file path=word/footer3.xml><?xml version="1.0" encoding="utf-8"?>
-<w:ftr xmlns:wpc="http://schemas.microsoft.com/office/word/2010/wordprocessingCanvas" xmlns:cx="http://schemas.microsoft.com/office/drawing/2014/chartex" xmlns:cx1="http://schemas.microsoft.com/office/drawing/2015/9/8/chartex" xmlns:mc="http://schemas.openxmlformats.org/markup-compatibility/2006" xmlns:o="urn:schemas-microsoft-com:office:office" xmlns:r="http://schemas.openxmlformats.org/officeDocument/2006/relationships" xmlns:m="http://schemas.openxmlformats.org/officeDocument/2006/math" xmlns:v="urn:schemas-microsoft-com:vml" xmlns:wp14="http://schemas.microsoft.com/office/word/2010/wordprocessingDrawing" xmlns:wp="http://schemas.openxmlformats.org/drawingml/2006/wordprocessingDrawing" xmlns:w10="urn:schemas-microsoft-com:office:word" xmlns:w="http://schemas.openxmlformats.org/wordprocessingml/2006/main" xmlns:w14="http://schemas.microsoft.com/office/word/2010/wordml" xmlns:w15="http://schemas.microsoft.com/office/word/2012/wordml" xmlns:w16se="http://schemas.microsoft.com/office/word/2015/wordml/symex" xmlns:wpg="http://schemas.microsoft.com/office/word/2010/wordprocessingGroup" xmlns:wpi="http://schemas.microsoft.com/office/word/2010/wordprocessingInk" xmlns:wne="http://schemas.microsoft.com/office/word/2006/wordml" xmlns:wps="http://schemas.microsoft.com/office/word/2010/wordprocessingShape" mc:Ignorable="w14 w15 w16se wp14">
+<w:ftr xmlns:wpc="http://schemas.microsoft.com/office/word/2010/wordprocessingCanvas" xmlns:mc="http://schemas.openxmlformats.org/markup-compatibility/2006" xmlns:o="urn:schemas-microsoft-com:office:office" xmlns:r="http://schemas.openxmlformats.org/officeDocument/2006/relationships" xmlns:m="http://schemas.openxmlformats.org/officeDocument/2006/math" xmlns:v="urn:schemas-microsoft-com:vml" xmlns:wp14="http://schemas.microsoft.com/office/word/2010/wordprocessingDrawing" xmlns:wp="http://schemas.openxmlformats.org/drawingml/2006/wordprocessingDrawing" xmlns:w10="urn:schemas-microsoft-com:office:word" xmlns:w="http://schemas.openxmlformats.org/wordprocessingml/2006/main" xmlns:w14="http://schemas.microsoft.com/office/word/2010/wordml" xmlns:w15="http://schemas.microsoft.com/office/word/2012/wordml" xmlns:wpg="http://schemas.microsoft.com/office/word/2010/wordprocessingGroup" xmlns:wpi="http://schemas.microsoft.com/office/word/2010/wordprocessingInk" xmlns:wne="http://schemas.microsoft.com/office/word/2006/wordml" xmlns:wps="http://schemas.microsoft.com/office/word/2010/wordprocessingShape" mc:Ignorable="w14 w15 wp14">
   <w:p>
     <w:pPr>
       <w:pStyle w:val="Piedepgina"/>
@@ -2034,7 +3984,7 @@
 </file>
 
 <file path=word/footnotes.xml><?xml version="1.0" encoding="utf-8"?>
-<w:footnotes xmlns:wpc="http://schemas.microsoft.com/office/word/2010/wordprocessingCanvas" xmlns:cx="http://schemas.microsoft.com/office/drawing/2014/chartex" xmlns:cx1="http://schemas.microsoft.com/office/drawing/2015/9/8/chartex" xmlns:mc="http://schemas.openxmlformats.org/markup-compatibility/2006" xmlns:o="urn:schemas-microsoft-com:office:office" xmlns:r="http://schemas.openxmlformats.org/officeDocument/2006/relationships" xmlns:m="http://schemas.openxmlformats.org/officeDocument/2006/math" xmlns:v="urn:schemas-microsoft-com:vml" xmlns:wp14="http://schemas.microsoft.com/office/word/2010/wordprocessingDrawing" xmlns:wp="http://schemas.openxmlformats.org/drawingml/2006/wordprocessingDrawing" xmlns:w10="urn:schemas-microsoft-com:office:word" xmlns:w="http://schemas.openxmlformats.org/wordprocessingml/2006/main" xmlns:w14="http://schemas.microsoft.com/office/word/2010/wordml" xmlns:w15="http://schemas.microsoft.com/office/word/2012/wordml" xmlns:w16se="http://schemas.microsoft.com/office/word/2015/wordml/symex" xmlns:wpg="http://schemas.microsoft.com/office/word/2010/wordprocessingGroup" xmlns:wpi="http://schemas.microsoft.com/office/word/2010/wordprocessingInk" xmlns:wne="http://schemas.microsoft.com/office/word/2006/wordml" xmlns:wps="http://schemas.microsoft.com/office/word/2010/wordprocessingShape" mc:Ignorable="w14 w15 w16se wp14">
+<w:footnotes xmlns:wpc="http://schemas.microsoft.com/office/word/2010/wordprocessingCanvas" xmlns:mc="http://schemas.openxmlformats.org/markup-compatibility/2006" xmlns:o="urn:schemas-microsoft-com:office:office" xmlns:r="http://schemas.openxmlformats.org/officeDocument/2006/relationships" xmlns:m="http://schemas.openxmlformats.org/officeDocument/2006/math" xmlns:v="urn:schemas-microsoft-com:vml" xmlns:wp14="http://schemas.microsoft.com/office/word/2010/wordprocessingDrawing" xmlns:wp="http://schemas.openxmlformats.org/drawingml/2006/wordprocessingDrawing" xmlns:w10="urn:schemas-microsoft-com:office:word" xmlns:w="http://schemas.openxmlformats.org/wordprocessingml/2006/main" xmlns:w14="http://schemas.microsoft.com/office/word/2010/wordml" xmlns:w15="http://schemas.microsoft.com/office/word/2012/wordml" xmlns:wpg="http://schemas.microsoft.com/office/word/2010/wordprocessingGroup" xmlns:wpi="http://schemas.microsoft.com/office/word/2010/wordprocessingInk" xmlns:wne="http://schemas.microsoft.com/office/word/2006/wordml" xmlns:wps="http://schemas.microsoft.com/office/word/2010/wordprocessingShape" mc:Ignorable="w14 w15 wp14">
   <w:footnote w:type="separator" w:id="-1">
     <w:p>
       <w:pPr>
@@ -2059,7 +4009,7 @@
 </file>
 
 <file path=word/header1.xml><?xml version="1.0" encoding="utf-8"?>
-<w:hdr xmlns:wpc="http://schemas.microsoft.com/office/word/2010/wordprocessingCanvas" xmlns:cx="http://schemas.microsoft.com/office/drawing/2014/chartex" xmlns:cx1="http://schemas.microsoft.com/office/drawing/2015/9/8/chartex" xmlns:mc="http://schemas.openxmlformats.org/markup-compatibility/2006" xmlns:o="urn:schemas-microsoft-com:office:office" xmlns:r="http://schemas.openxmlformats.org/officeDocument/2006/relationships" xmlns:m="http://schemas.openxmlformats.org/officeDocument/2006/math" xmlns:v="urn:schemas-microsoft-com:vml" xmlns:wp14="http://schemas.microsoft.com/office/word/2010/wordprocessingDrawing" xmlns:wp="http://schemas.openxmlformats.org/drawingml/2006/wordprocessingDrawing" xmlns:w10="urn:schemas-microsoft-com:office:word" xmlns:w="http://schemas.openxmlformats.org/wordprocessingml/2006/main" xmlns:w14="http://schemas.microsoft.com/office/word/2010/wordml" xmlns:w15="http://schemas.microsoft.com/office/word/2012/wordml" xmlns:w16se="http://schemas.microsoft.com/office/word/2015/wordml/symex" xmlns:wpg="http://schemas.microsoft.com/office/word/2010/wordprocessingGroup" xmlns:wpi="http://schemas.microsoft.com/office/word/2010/wordprocessingInk" xmlns:wne="http://schemas.microsoft.com/office/word/2006/wordml" xmlns:wps="http://schemas.microsoft.com/office/word/2010/wordprocessingShape" mc:Ignorable="w14 w15 w16se wp14">
+<w:hdr xmlns:wpc="http://schemas.microsoft.com/office/word/2010/wordprocessingCanvas" xmlns:mc="http://schemas.openxmlformats.org/markup-compatibility/2006" xmlns:o="urn:schemas-microsoft-com:office:office" xmlns:r="http://schemas.openxmlformats.org/officeDocument/2006/relationships" xmlns:m="http://schemas.openxmlformats.org/officeDocument/2006/math" xmlns:v="urn:schemas-microsoft-com:vml" xmlns:wp14="http://schemas.microsoft.com/office/word/2010/wordprocessingDrawing" xmlns:wp="http://schemas.openxmlformats.org/drawingml/2006/wordprocessingDrawing" xmlns:w10="urn:schemas-microsoft-com:office:word" xmlns:w="http://schemas.openxmlformats.org/wordprocessingml/2006/main" xmlns:w14="http://schemas.microsoft.com/office/word/2010/wordml" xmlns:w15="http://schemas.microsoft.com/office/word/2012/wordml" xmlns:wpg="http://schemas.microsoft.com/office/word/2010/wordprocessingGroup" xmlns:wpi="http://schemas.microsoft.com/office/word/2010/wordprocessingInk" xmlns:wne="http://schemas.microsoft.com/office/word/2006/wordml" xmlns:wps="http://schemas.microsoft.com/office/word/2010/wordprocessingShape" mc:Ignorable="w14 w15 wp14">
   <w:p>
     <w:pPr>
       <w:rPr>
@@ -2072,7 +4022,7 @@
         <w:b/>
         <w:noProof/>
         <w:sz w:val="36"/>
-        <w:lang w:val="es-MX" w:eastAsia="es-MX"/>
+        <w:lang w:val="es-PE" w:eastAsia="es-PE"/>
       </w:rPr>
       <w:drawing>
         <wp:anchor distT="0" distB="0" distL="114300" distR="114300" simplePos="0" relativeHeight="251659264" behindDoc="0" locked="0" layoutInCell="1" allowOverlap="1" wp14:anchorId="124A0AE4" wp14:editId="3D908BEB">
@@ -2221,7 +4171,7 @@
 </file>
 
 <file path=word/header2.xml><?xml version="1.0" encoding="utf-8"?>
-<w:hdr xmlns:wpc="http://schemas.microsoft.com/office/word/2010/wordprocessingCanvas" xmlns:cx="http://schemas.microsoft.com/office/drawing/2014/chartex" xmlns:cx1="http://schemas.microsoft.com/office/drawing/2015/9/8/chartex" xmlns:mc="http://schemas.openxmlformats.org/markup-compatibility/2006" xmlns:o="urn:schemas-microsoft-com:office:office" xmlns:r="http://schemas.openxmlformats.org/officeDocument/2006/relationships" xmlns:m="http://schemas.openxmlformats.org/officeDocument/2006/math" xmlns:v="urn:schemas-microsoft-com:vml" xmlns:wp14="http://schemas.microsoft.com/office/word/2010/wordprocessingDrawing" xmlns:wp="http://schemas.openxmlformats.org/drawingml/2006/wordprocessingDrawing" xmlns:w10="urn:schemas-microsoft-com:office:word" xmlns:w="http://schemas.openxmlformats.org/wordprocessingml/2006/main" xmlns:w14="http://schemas.microsoft.com/office/word/2010/wordml" xmlns:w15="http://schemas.microsoft.com/office/word/2012/wordml" xmlns:w16se="http://schemas.microsoft.com/office/word/2015/wordml/symex" xmlns:wpg="http://schemas.microsoft.com/office/word/2010/wordprocessingGroup" xmlns:wpi="http://schemas.microsoft.com/office/word/2010/wordprocessingInk" xmlns:wne="http://schemas.microsoft.com/office/word/2006/wordml" xmlns:wps="http://schemas.microsoft.com/office/word/2010/wordprocessingShape" mc:Ignorable="w14 w15 w16se wp14">
+<w:hdr xmlns:wpc="http://schemas.microsoft.com/office/word/2010/wordprocessingCanvas" xmlns:mc="http://schemas.openxmlformats.org/markup-compatibility/2006" xmlns:o="urn:schemas-microsoft-com:office:office" xmlns:r="http://schemas.openxmlformats.org/officeDocument/2006/relationships" xmlns:m="http://schemas.openxmlformats.org/officeDocument/2006/math" xmlns:v="urn:schemas-microsoft-com:vml" xmlns:wp14="http://schemas.microsoft.com/office/word/2010/wordprocessingDrawing" xmlns:wp="http://schemas.openxmlformats.org/drawingml/2006/wordprocessingDrawing" xmlns:w10="urn:schemas-microsoft-com:office:word" xmlns:w="http://schemas.openxmlformats.org/wordprocessingml/2006/main" xmlns:w14="http://schemas.microsoft.com/office/word/2010/wordml" xmlns:w15="http://schemas.microsoft.com/office/word/2012/wordml" xmlns:wpg="http://schemas.microsoft.com/office/word/2010/wordprocessingGroup" xmlns:wpi="http://schemas.microsoft.com/office/word/2010/wordprocessingInk" xmlns:wne="http://schemas.microsoft.com/office/word/2006/wordml" xmlns:wps="http://schemas.microsoft.com/office/word/2010/wordprocessingShape" mc:Ignorable="w14 w15 wp14">
   <w:tbl>
     <w:tblPr>
       <w:tblW w:w="9558" w:type="dxa"/>
@@ -2311,6 +4261,9 @@
             <w:t>Fecha:  &lt;</w:t>
           </w:r>
           <w:r>
+            <w:t>20/noviembre/2018</w:t>
+          </w:r>
+          <w:r>
             <w:t>&gt;</w:t>
           </w:r>
         </w:p>
@@ -2326,7 +4279,7 @@
 </file>
 
 <file path=word/header3.xml><?xml version="1.0" encoding="utf-8"?>
-<w:hdr xmlns:wpc="http://schemas.microsoft.com/office/word/2010/wordprocessingCanvas" xmlns:cx="http://schemas.microsoft.com/office/drawing/2014/chartex" xmlns:cx1="http://schemas.microsoft.com/office/drawing/2015/9/8/chartex" xmlns:mc="http://schemas.openxmlformats.org/markup-compatibility/2006" xmlns:o="urn:schemas-microsoft-com:office:office" xmlns:r="http://schemas.openxmlformats.org/officeDocument/2006/relationships" xmlns:m="http://schemas.openxmlformats.org/officeDocument/2006/math" xmlns:v="urn:schemas-microsoft-com:vml" xmlns:wp14="http://schemas.microsoft.com/office/word/2010/wordprocessingDrawing" xmlns:wp="http://schemas.openxmlformats.org/drawingml/2006/wordprocessingDrawing" xmlns:w10="urn:schemas-microsoft-com:office:word" xmlns:w="http://schemas.openxmlformats.org/wordprocessingml/2006/main" xmlns:w14="http://schemas.microsoft.com/office/word/2010/wordml" xmlns:w15="http://schemas.microsoft.com/office/word/2012/wordml" xmlns:w16se="http://schemas.microsoft.com/office/word/2015/wordml/symex" xmlns:wpg="http://schemas.microsoft.com/office/word/2010/wordprocessingGroup" xmlns:wpi="http://schemas.microsoft.com/office/word/2010/wordprocessingInk" xmlns:wne="http://schemas.microsoft.com/office/word/2006/wordml" xmlns:wps="http://schemas.microsoft.com/office/word/2010/wordprocessingShape" mc:Ignorable="w14 w15 w16se wp14">
+<w:hdr xmlns:wpc="http://schemas.microsoft.com/office/word/2010/wordprocessingCanvas" xmlns:mc="http://schemas.openxmlformats.org/markup-compatibility/2006" xmlns:o="urn:schemas-microsoft-com:office:office" xmlns:r="http://schemas.openxmlformats.org/officeDocument/2006/relationships" xmlns:m="http://schemas.openxmlformats.org/officeDocument/2006/math" xmlns:v="urn:schemas-microsoft-com:vml" xmlns:wp14="http://schemas.microsoft.com/office/word/2010/wordprocessingDrawing" xmlns:wp="http://schemas.openxmlformats.org/drawingml/2006/wordprocessingDrawing" xmlns:w10="urn:schemas-microsoft-com:office:word" xmlns:w="http://schemas.openxmlformats.org/wordprocessingml/2006/main" xmlns:w14="http://schemas.microsoft.com/office/word/2010/wordml" xmlns:w15="http://schemas.microsoft.com/office/word/2012/wordml" xmlns:wpg="http://schemas.microsoft.com/office/word/2010/wordprocessingGroup" xmlns:wpi="http://schemas.microsoft.com/office/word/2010/wordprocessingInk" xmlns:wne="http://schemas.microsoft.com/office/word/2006/wordml" xmlns:wps="http://schemas.microsoft.com/office/word/2010/wordprocessingShape" mc:Ignorable="w14 w15 wp14">
   <w:p>
     <w:pPr>
       <w:pStyle w:val="Encabezado"/>
@@ -2336,8 +4289,8 @@
 </file>
 
 <file path=word/numbering.xml><?xml version="1.0" encoding="utf-8"?>
-<w:numbering xmlns:wpc="http://schemas.microsoft.com/office/word/2010/wordprocessingCanvas" xmlns:cx="http://schemas.microsoft.com/office/drawing/2014/chartex" xmlns:cx1="http://schemas.microsoft.com/office/drawing/2015/9/8/chartex" xmlns:mc="http://schemas.openxmlformats.org/markup-compatibility/2006" xmlns:o="urn:schemas-microsoft-com:office:office" xmlns:r="http://schemas.openxmlformats.org/officeDocument/2006/relationships" xmlns:m="http://schemas.openxmlformats.org/officeDocument/2006/math" xmlns:v="urn:schemas-microsoft-com:vml" xmlns:wp14="http://schemas.microsoft.com/office/word/2010/wordprocessingDrawing" xmlns:wp="http://schemas.openxmlformats.org/drawingml/2006/wordprocessingDrawing" xmlns:w10="urn:schemas-microsoft-com:office:word" xmlns:w="http://schemas.openxmlformats.org/wordprocessingml/2006/main" xmlns:w14="http://schemas.microsoft.com/office/word/2010/wordml" xmlns:w15="http://schemas.microsoft.com/office/word/2012/wordml" xmlns:w16se="http://schemas.microsoft.com/office/word/2015/wordml/symex" xmlns:wpg="http://schemas.microsoft.com/office/word/2010/wordprocessingGroup" xmlns:wpi="http://schemas.microsoft.com/office/word/2010/wordprocessingInk" xmlns:wne="http://schemas.microsoft.com/office/word/2006/wordml" xmlns:wps="http://schemas.microsoft.com/office/word/2010/wordprocessingShape" mc:Ignorable="w14 w15 w16se wp14">
-  <w:abstractNum w:abstractNumId="0" w15:restartNumberingAfterBreak="0">
+<w:numbering xmlns:wpc="http://schemas.microsoft.com/office/word/2010/wordprocessingCanvas" xmlns:mc="http://schemas.openxmlformats.org/markup-compatibility/2006" xmlns:o="urn:schemas-microsoft-com:office:office" xmlns:r="http://schemas.openxmlformats.org/officeDocument/2006/relationships" xmlns:m="http://schemas.openxmlformats.org/officeDocument/2006/math" xmlns:v="urn:schemas-microsoft-com:vml" xmlns:wp14="http://schemas.microsoft.com/office/word/2010/wordprocessingDrawing" xmlns:wp="http://schemas.openxmlformats.org/drawingml/2006/wordprocessingDrawing" xmlns:w10="urn:schemas-microsoft-com:office:word" xmlns:w="http://schemas.openxmlformats.org/wordprocessingml/2006/main" xmlns:w14="http://schemas.microsoft.com/office/word/2010/wordml" xmlns:w15="http://schemas.microsoft.com/office/word/2012/wordml" xmlns:wpg="http://schemas.microsoft.com/office/word/2010/wordprocessingGroup" xmlns:wpi="http://schemas.microsoft.com/office/word/2010/wordprocessingInk" xmlns:wne="http://schemas.microsoft.com/office/word/2006/wordml" xmlns:wps="http://schemas.microsoft.com/office/word/2010/wordprocessingShape" mc:Ignorable="w14 w15 wp14">
+  <w:abstractNum w:abstractNumId="0">
     <w:nsid w:val="FFFFFFFB"/>
     <w:multiLevelType w:val="multilevel"/>
     <w:tmpl w:val="FFFFFFFF"/>
@@ -2414,7 +4367,7 @@
       <w:lvlJc w:val="left"/>
     </w:lvl>
   </w:abstractNum>
-  <w:abstractNum w:abstractNumId="1" w15:restartNumberingAfterBreak="0">
+  <w:abstractNum w:abstractNumId="1">
     <w:nsid w:val="318D3838"/>
     <w:multiLevelType w:val="multilevel"/>
     <w:tmpl w:val="EC54DC5E"/>
@@ -2529,7 +4482,7 @@
       </w:rPr>
     </w:lvl>
   </w:abstractNum>
-  <w:abstractNum w:abstractNumId="2" w15:restartNumberingAfterBreak="0">
+  <w:abstractNum w:abstractNumId="2">
     <w:nsid w:val="38F54414"/>
     <w:multiLevelType w:val="multilevel"/>
     <w:tmpl w:val="F828DA68"/>
@@ -2644,7 +4597,7 @@
       </w:rPr>
     </w:lvl>
   </w:abstractNum>
-  <w:abstractNum w:abstractNumId="3" w15:restartNumberingAfterBreak="0">
+  <w:abstractNum w:abstractNumId="3">
     <w:nsid w:val="39D86503"/>
     <w:multiLevelType w:val="hybridMultilevel"/>
     <w:tmpl w:val="CF7206DC"/>
@@ -2757,7 +4710,7 @@
       </w:rPr>
     </w:lvl>
   </w:abstractNum>
-  <w:abstractNum w:abstractNumId="4" w15:restartNumberingAfterBreak="0">
+  <w:abstractNum w:abstractNumId="4">
     <w:nsid w:val="4286469A"/>
     <w:multiLevelType w:val="hybridMultilevel"/>
     <w:tmpl w:val="6584FFDE"/>
@@ -2843,7 +4796,7 @@
       </w:pPr>
     </w:lvl>
   </w:abstractNum>
-  <w:abstractNum w:abstractNumId="5" w15:restartNumberingAfterBreak="0">
+  <w:abstractNum w:abstractNumId="5">
     <w:nsid w:val="436E1DC9"/>
     <w:multiLevelType w:val="hybridMultilevel"/>
     <w:tmpl w:val="4D0E9E92"/>
@@ -2929,7 +4882,7 @@
       </w:pPr>
     </w:lvl>
   </w:abstractNum>
-  <w:abstractNum w:abstractNumId="6" w15:restartNumberingAfterBreak="0">
+  <w:abstractNum w:abstractNumId="6">
     <w:nsid w:val="4540613F"/>
     <w:multiLevelType w:val="hybridMultilevel"/>
     <w:tmpl w:val="10783452"/>
@@ -3042,7 +4995,7 @@
       </w:rPr>
     </w:lvl>
   </w:abstractNum>
-  <w:abstractNum w:abstractNumId="7" w15:restartNumberingAfterBreak="0">
+  <w:abstractNum w:abstractNumId="7">
     <w:nsid w:val="747D2F25"/>
     <w:multiLevelType w:val="multilevel"/>
     <w:tmpl w:val="C45A5C78"/>
@@ -3153,6 +5106,118 @@
       </w:pPr>
       <w:rPr>
         <w:rFonts w:ascii="Wingdings" w:hAnsi="Wingdings" w:cs="Wingdings" w:hint="default"/>
+      </w:rPr>
+    </w:lvl>
+  </w:abstractNum>
+  <w:abstractNum w:abstractNumId="8">
+    <w:nsid w:val="7EE13EEC"/>
+    <w:multiLevelType w:val="hybridMultilevel"/>
+    <w:tmpl w:val="AC50F3F2"/>
+    <w:lvl w:ilvl="0" w:tplc="5B4CC554">
+      <w:numFmt w:val="bullet"/>
+      <w:lvlText w:val="-"/>
+      <w:lvlJc w:val="left"/>
+      <w:pPr>
+        <w:ind w:left="1800" w:hanging="360"/>
+      </w:pPr>
+      <w:rPr>
+        <w:rFonts w:ascii="Calibri" w:eastAsia="Times New Roman" w:hAnsi="Calibri" w:cs="Calibri" w:hint="default"/>
+      </w:rPr>
+    </w:lvl>
+    <w:lvl w:ilvl="1" w:tplc="280A0003" w:tentative="1">
+      <w:start w:val="1"/>
+      <w:numFmt w:val="bullet"/>
+      <w:lvlText w:val="o"/>
+      <w:lvlJc w:val="left"/>
+      <w:pPr>
+        <w:ind w:left="2520" w:hanging="360"/>
+      </w:pPr>
+      <w:rPr>
+        <w:rFonts w:ascii="Courier New" w:hAnsi="Courier New" w:cs="Courier New" w:hint="default"/>
+      </w:rPr>
+    </w:lvl>
+    <w:lvl w:ilvl="2" w:tplc="280A0005" w:tentative="1">
+      <w:start w:val="1"/>
+      <w:numFmt w:val="bullet"/>
+      <w:lvlText w:val=""/>
+      <w:lvlJc w:val="left"/>
+      <w:pPr>
+        <w:ind w:left="3240" w:hanging="360"/>
+      </w:pPr>
+      <w:rPr>
+        <w:rFonts w:ascii="Wingdings" w:hAnsi="Wingdings" w:hint="default"/>
+      </w:rPr>
+    </w:lvl>
+    <w:lvl w:ilvl="3" w:tplc="280A0001" w:tentative="1">
+      <w:start w:val="1"/>
+      <w:numFmt w:val="bullet"/>
+      <w:lvlText w:val=""/>
+      <w:lvlJc w:val="left"/>
+      <w:pPr>
+        <w:ind w:left="3960" w:hanging="360"/>
+      </w:pPr>
+      <w:rPr>
+        <w:rFonts w:ascii="Symbol" w:hAnsi="Symbol" w:hint="default"/>
+      </w:rPr>
+    </w:lvl>
+    <w:lvl w:ilvl="4" w:tplc="280A0003" w:tentative="1">
+      <w:start w:val="1"/>
+      <w:numFmt w:val="bullet"/>
+      <w:lvlText w:val="o"/>
+      <w:lvlJc w:val="left"/>
+      <w:pPr>
+        <w:ind w:left="4680" w:hanging="360"/>
+      </w:pPr>
+      <w:rPr>
+        <w:rFonts w:ascii="Courier New" w:hAnsi="Courier New" w:cs="Courier New" w:hint="default"/>
+      </w:rPr>
+    </w:lvl>
+    <w:lvl w:ilvl="5" w:tplc="280A0005" w:tentative="1">
+      <w:start w:val="1"/>
+      <w:numFmt w:val="bullet"/>
+      <w:lvlText w:val=""/>
+      <w:lvlJc w:val="left"/>
+      <w:pPr>
+        <w:ind w:left="5400" w:hanging="360"/>
+      </w:pPr>
+      <w:rPr>
+        <w:rFonts w:ascii="Wingdings" w:hAnsi="Wingdings" w:hint="default"/>
+      </w:rPr>
+    </w:lvl>
+    <w:lvl w:ilvl="6" w:tplc="280A0001" w:tentative="1">
+      <w:start w:val="1"/>
+      <w:numFmt w:val="bullet"/>
+      <w:lvlText w:val=""/>
+      <w:lvlJc w:val="left"/>
+      <w:pPr>
+        <w:ind w:left="6120" w:hanging="360"/>
+      </w:pPr>
+      <w:rPr>
+        <w:rFonts w:ascii="Symbol" w:hAnsi="Symbol" w:hint="default"/>
+      </w:rPr>
+    </w:lvl>
+    <w:lvl w:ilvl="7" w:tplc="280A0003" w:tentative="1">
+      <w:start w:val="1"/>
+      <w:numFmt w:val="bullet"/>
+      <w:lvlText w:val="o"/>
+      <w:lvlJc w:val="left"/>
+      <w:pPr>
+        <w:ind w:left="6840" w:hanging="360"/>
+      </w:pPr>
+      <w:rPr>
+        <w:rFonts w:ascii="Courier New" w:hAnsi="Courier New" w:cs="Courier New" w:hint="default"/>
+      </w:rPr>
+    </w:lvl>
+    <w:lvl w:ilvl="8" w:tplc="280A0005" w:tentative="1">
+      <w:start w:val="1"/>
+      <w:numFmt w:val="bullet"/>
+      <w:lvlText w:val=""/>
+      <w:lvlJc w:val="left"/>
+      <w:pPr>
+        <w:ind w:left="7560" w:hanging="360"/>
+      </w:pPr>
+      <w:rPr>
+        <w:rFonts w:ascii="Wingdings" w:hAnsi="Wingdings" w:hint="default"/>
       </w:rPr>
     </w:lvl>
   </w:abstractNum>
@@ -3264,12 +5329,15 @@
   <w:num w:numId="9">
     <w:abstractNumId w:val="7"/>
   </w:num>
+  <w:num w:numId="10">
+    <w:abstractNumId w:val="8"/>
+  </w:num>
   <w:numIdMacAtCleanup w:val="8"/>
 </w:numbering>
 </file>
 
 <file path=word/styles.xml><?xml version="1.0" encoding="utf-8"?>
-<w:styles xmlns:mc="http://schemas.openxmlformats.org/markup-compatibility/2006" xmlns:r="http://schemas.openxmlformats.org/officeDocument/2006/relationships" xmlns:w="http://schemas.openxmlformats.org/wordprocessingml/2006/main" xmlns:w14="http://schemas.microsoft.com/office/word/2010/wordml" xmlns:w15="http://schemas.microsoft.com/office/word/2012/wordml" xmlns:w16se="http://schemas.microsoft.com/office/word/2015/wordml/symex" mc:Ignorable="w14 w15 w16se">
+<w:styles xmlns:mc="http://schemas.openxmlformats.org/markup-compatibility/2006" xmlns:r="http://schemas.openxmlformats.org/officeDocument/2006/relationships" xmlns:w="http://schemas.openxmlformats.org/wordprocessingml/2006/main" xmlns:w14="http://schemas.microsoft.com/office/word/2010/wordml" xmlns:w15="http://schemas.microsoft.com/office/word/2012/wordml" mc:Ignorable="w14 w15">
   <w:docDefaults>
     <w:rPrDefault>
       <w:rPr>
@@ -3988,11 +6056,11 @@
       <w:lang w:val="es-US"/>
     </w:rPr>
   </w:style>
-  <w:style w:type="paragraph" w:styleId="Ttulo">
+  <w:style w:type="paragraph" w:styleId="Puesto">
     <w:name w:val="Title"/>
     <w:basedOn w:val="Normal"/>
     <w:next w:val="Normal"/>
-    <w:link w:val="TtuloCar"/>
+    <w:link w:val="PuestoCar"/>
     <w:qFormat/>
     <w:rsid w:val="007D43F3"/>
     <w:pPr>
@@ -4005,10 +6073,10 @@
       <w:sz w:val="36"/>
     </w:rPr>
   </w:style>
-  <w:style w:type="character" w:customStyle="1" w:styleId="TtuloCar">
-    <w:name w:val="Título Car"/>
+  <w:style w:type="character" w:customStyle="1" w:styleId="PuestoCar">
+    <w:name w:val="Puesto Car"/>
     <w:basedOn w:val="Fuentedeprrafopredeter"/>
-    <w:link w:val="Ttulo"/>
+    <w:link w:val="Puesto"/>
     <w:rsid w:val="007D43F3"/>
     <w:rPr>
       <w:rFonts w:ascii="Arial" w:eastAsia="Times New Roman" w:hAnsi="Arial" w:cs="Times New Roman"/>
@@ -4023,7 +6091,6 @@
     <w:basedOn w:val="Normal"/>
     <w:next w:val="Normal"/>
     <w:uiPriority w:val="39"/>
-    <w:semiHidden/>
     <w:rsid w:val="007D43F3"/>
     <w:pPr>
       <w:tabs>
@@ -4038,7 +6105,6 @@
     <w:basedOn w:val="Normal"/>
     <w:next w:val="Normal"/>
     <w:uiPriority w:val="39"/>
-    <w:semiHidden/>
     <w:rsid w:val="007D43F3"/>
     <w:pPr>
       <w:tabs>
@@ -4212,6 +6278,7 @@
     </w:rPr>
     <w:tblPr>
       <w:tblStyleRowBandSize w:val="1"/>
+      <w:tblInd w:w="0" w:type="dxa"/>
       <w:tblBorders>
         <w:top w:val="single" w:sz="4" w:space="0" w:color="A6A6A6" w:themeColor="background1" w:themeShade="A6"/>
         <w:left w:val="single" w:sz="4" w:space="0" w:color="A6A6A6" w:themeColor="background1" w:themeShade="A6"/>
@@ -4221,7 +6288,9 @@
         <w:insideV w:val="single" w:sz="4" w:space="0" w:color="A6A6A6" w:themeColor="background1" w:themeShade="A6"/>
       </w:tblBorders>
       <w:tblCellMar>
+        <w:top w:w="0" w:type="dxa"/>
         <w:left w:w="173" w:type="dxa"/>
+        <w:bottom w:w="0" w:type="dxa"/>
         <w:right w:w="173" w:type="dxa"/>
       </w:tblCellMar>
     </w:tblPr>
@@ -4296,6 +6365,7 @@
     <w:tblPr>
       <w:tblStyleRowBandSize w:val="1"/>
       <w:tblStyleColBandSize w:val="1"/>
+      <w:tblInd w:w="0" w:type="dxa"/>
       <w:tblBorders>
         <w:top w:val="single" w:sz="4" w:space="0" w:color="666666" w:themeColor="text1" w:themeTint="99"/>
         <w:left w:val="single" w:sz="4" w:space="0" w:color="666666" w:themeColor="text1" w:themeTint="99"/>
@@ -4304,6 +6374,12 @@
         <w:insideH w:val="single" w:sz="4" w:space="0" w:color="666666" w:themeColor="text1" w:themeTint="99"/>
         <w:insideV w:val="single" w:sz="4" w:space="0" w:color="666666" w:themeColor="text1" w:themeTint="99"/>
       </w:tblBorders>
+      <w:tblCellMar>
+        <w:top w:w="0" w:type="dxa"/>
+        <w:left w:w="108" w:type="dxa"/>
+        <w:bottom w:w="0" w:type="dxa"/>
+        <w:right w:w="108" w:type="dxa"/>
+      </w:tblCellMar>
     </w:tblPr>
     <w:tblStylePr w:type="firstRow">
       <w:rPr>
@@ -4410,6 +6486,7 @@
     <w:tblPr>
       <w:tblStyleRowBandSize w:val="1"/>
       <w:tblStyleColBandSize w:val="1"/>
+      <w:tblInd w:w="0" w:type="dxa"/>
       <w:tblBorders>
         <w:top w:val="single" w:sz="4" w:space="0" w:color="666666" w:themeColor="text1" w:themeTint="99"/>
         <w:left w:val="single" w:sz="4" w:space="0" w:color="666666" w:themeColor="text1" w:themeTint="99"/>
@@ -4418,6 +6495,12 @@
         <w:insideH w:val="single" w:sz="4" w:space="0" w:color="666666" w:themeColor="text1" w:themeTint="99"/>
         <w:insideV w:val="single" w:sz="4" w:space="0" w:color="666666" w:themeColor="text1" w:themeTint="99"/>
       </w:tblBorders>
+      <w:tblCellMar>
+        <w:top w:w="0" w:type="dxa"/>
+        <w:left w:w="108" w:type="dxa"/>
+        <w:bottom w:w="0" w:type="dxa"/>
+        <w:right w:w="108" w:type="dxa"/>
+      </w:tblCellMar>
     </w:tblPr>
     <w:tblStylePr w:type="firstRow">
       <w:rPr>
@@ -4485,7 +6568,6 @@
       <w:lang w:val="es-PE" w:eastAsia="es-PE"/>
     </w:rPr>
     <w:tblPr>
-      <w:tblInd w:w="0" w:type="nil"/>
       <w:tblBorders>
         <w:top w:val="single" w:sz="4" w:space="0" w:color="auto"/>
         <w:left w:val="single" w:sz="4" w:space="0" w:color="auto"/>
@@ -4494,6 +6576,12 @@
         <w:insideH w:val="single" w:sz="4" w:space="0" w:color="auto"/>
         <w:insideV w:val="single" w:sz="4" w:space="0" w:color="auto"/>
       </w:tblBorders>
+      <w:tblCellMar>
+        <w:top w:w="0" w:type="dxa"/>
+        <w:left w:w="108" w:type="dxa"/>
+        <w:bottom w:w="0" w:type="dxa"/>
+        <w:right w:w="108" w:type="dxa"/>
+      </w:tblCellMar>
     </w:tblPr>
   </w:style>
   <w:style w:type="paragraph" w:customStyle="1" w:styleId="Normal3">
@@ -4522,6 +6610,7 @@
     <w:tblPr>
       <w:tblStyleRowBandSize w:val="1"/>
       <w:tblStyleColBandSize w:val="1"/>
+      <w:tblInd w:w="0" w:type="dxa"/>
       <w:tblBorders>
         <w:top w:val="single" w:sz="4" w:space="0" w:color="D99594" w:themeColor="accent2" w:themeTint="99"/>
         <w:left w:val="single" w:sz="4" w:space="0" w:color="D99594" w:themeColor="accent2" w:themeTint="99"/>
@@ -4530,6 +6619,12 @@
         <w:insideH w:val="single" w:sz="4" w:space="0" w:color="D99594" w:themeColor="accent2" w:themeTint="99"/>
         <w:insideV w:val="single" w:sz="4" w:space="0" w:color="D99594" w:themeColor="accent2" w:themeTint="99"/>
       </w:tblBorders>
+      <w:tblCellMar>
+        <w:top w:w="0" w:type="dxa"/>
+        <w:left w:w="108" w:type="dxa"/>
+        <w:bottom w:w="0" w:type="dxa"/>
+        <w:right w:w="108" w:type="dxa"/>
+      </w:tblCellMar>
     </w:tblPr>
     <w:tblStylePr w:type="firstRow">
       <w:rPr>
@@ -4613,6 +6708,32 @@
       <w:sz w:val="24"/>
       <w:szCs w:val="24"/>
       <w:lang w:val="es-PE" w:eastAsia="zh-CN" w:bidi="hi-IN"/>
+    </w:rPr>
+  </w:style>
+  <w:style w:type="paragraph" w:styleId="TtulodeTDC">
+    <w:name w:val="TOC Heading"/>
+    <w:basedOn w:val="Ttulo1"/>
+    <w:next w:val="Normal"/>
+    <w:uiPriority w:val="39"/>
+    <w:unhideWhenUsed/>
+    <w:qFormat/>
+    <w:rsid w:val="00425233"/>
+    <w:pPr>
+      <w:keepLines/>
+      <w:widowControl/>
+      <w:numPr>
+        <w:numId w:val="0"/>
+      </w:numPr>
+      <w:spacing w:before="240" w:after="0" w:line="259" w:lineRule="auto"/>
+      <w:outlineLvl w:val="9"/>
+    </w:pPr>
+    <w:rPr>
+      <w:rFonts w:asciiTheme="majorHAnsi" w:eastAsiaTheme="majorEastAsia" w:hAnsiTheme="majorHAnsi" w:cstheme="majorBidi"/>
+      <w:b w:val="0"/>
+      <w:color w:val="365F91" w:themeColor="accent1" w:themeShade="BF"/>
+      <w:sz w:val="32"/>
+      <w:szCs w:val="32"/>
+      <w:lang w:val="es-PE" w:eastAsia="es-PE"/>
     </w:rPr>
   </w:style>
 </w:styles>
@@ -4901,4 +7022,16 @@
   <a:objectDefaults/>
   <a:extraClrSchemeLst/>
 </a:theme>
+</file>
+
+<file path=customXml/item1.xml><?xml version="1.0" encoding="utf-8"?>
+<b:Sources xmlns:b="http://schemas.openxmlformats.org/officeDocument/2006/bibliography" xmlns="http://schemas.openxmlformats.org/officeDocument/2006/bibliography" SelectedStyle="\APASixthEditionOfficeOnline.xsl" StyleName="APA" Version="6"/>
+</file>
+
+<file path=customXml/itemProps1.xml><?xml version="1.0" encoding="utf-8"?>
+<ds:datastoreItem xmlns:ds="http://schemas.openxmlformats.org/officeDocument/2006/customXml" ds:itemID="{3FCC639F-5821-4E03-9866-DDE26CF06C22}">
+  <ds:schemaRefs>
+    <ds:schemaRef ds:uri="http://schemas.openxmlformats.org/officeDocument/2006/bibliography"/>
+  </ds:schemaRefs>
+</ds:datastoreItem>
 </file>
</xml_diff>